<commit_message>
Update name on document System-wide Function Requirements to Pharmacy Error Tracker inline with other documents.
Signed-off-by: Jette McKellar <jette.mckellar@yahoo.com>
</commit_message>
<xml_diff>
--- a/documents/System-wide Function Requirements.docx
+++ b/documents/System-wide Function Requirements.docx
@@ -12,8 +12,6 @@
           <w:u w:val="single"/>
         </w:rPr>
       </w:pPr>
-      <w:bookmarkStart w:id="0" w:name="_GoBack"/>
-      <w:bookmarkEnd w:id="0"/>
       <w:r>
         <w:rPr>
           <w:rFonts w:ascii="Calibri" w:eastAsia="Calibri" w:hAnsi="Calibri" w:cs="Calibri"/>
@@ -21,7 +19,7 @@
           <w:szCs w:val="36"/>
           <w:u w:val="single"/>
         </w:rPr>
-        <w:t>PHARMACON</w:t>
+        <w:t>PHARMACY ERROR TRACKER</w:t>
       </w:r>
     </w:p>
     <w:p>
@@ -92,14 +90,12 @@
         </w:rPr>
         <w:t xml:space="preserve"> The </w:t>
       </w:r>
-      <w:proofErr w:type="spellStart"/>
-      <w:r>
-        <w:rPr>
-          <w:rFonts w:ascii="Calibri" w:eastAsia="Calibri" w:hAnsi="Calibri" w:cs="Calibri"/>
-        </w:rPr>
-        <w:t>Pharmacon</w:t>
-      </w:r>
-      <w:proofErr w:type="spellEnd"/>
+      <w:r>
+        <w:rPr>
+          <w:rFonts w:ascii="Calibri" w:eastAsia="Calibri" w:hAnsi="Calibri" w:cs="Calibri"/>
+        </w:rPr>
+        <w:t>Pharmacy Error Tracker</w:t>
+      </w:r>
       <w:r>
         <w:rPr>
           <w:rFonts w:ascii="Calibri" w:eastAsia="Calibri" w:hAnsi="Calibri" w:cs="Calibri"/>
@@ -173,13 +169,14 @@
       <w:r>
         <w:t xml:space="preserve">the  </w:t>
       </w:r>
-      <w:proofErr w:type="spellStart"/>
-      <w:r>
-        <w:t>Pharmacon</w:t>
-      </w:r>
-      <w:proofErr w:type="spellEnd"/>
+      <w:r>
+        <w:t>Pharmacy</w:t>
+      </w:r>
       <w:proofErr w:type="gramEnd"/>
       <w:r>
+        <w:t xml:space="preserve"> Error Tracker</w:t>
+      </w:r>
+      <w:r>
         <w:t xml:space="preserve"> app will protect itself and its data from accidental, malicious, or </w:t>
       </w:r>
       <w:r>
@@ -207,14 +204,12 @@
         </w:rPr>
         <w:t xml:space="preserve">This section stipulates the identification requirements that detail the extent to which the </w:t>
       </w:r>
-      <w:proofErr w:type="spellStart"/>
-      <w:r>
-        <w:rPr>
-          <w:rFonts w:ascii="Calibri" w:eastAsia="Calibri" w:hAnsi="Calibri" w:cs="Calibri"/>
-        </w:rPr>
-        <w:t>Pharmacon</w:t>
-      </w:r>
-      <w:proofErr w:type="spellEnd"/>
+      <w:r>
+        <w:rPr>
+          <w:rFonts w:ascii="Calibri" w:eastAsia="Calibri" w:hAnsi="Calibri" w:cs="Calibri"/>
+        </w:rPr>
+        <w:t>Pharmacy Error Tracker</w:t>
+      </w:r>
       <w:r>
         <w:rPr>
           <w:rFonts w:ascii="Calibri" w:eastAsia="Calibri" w:hAnsi="Calibri" w:cs="Calibri"/>
@@ -237,11 +232,9 @@
       <w:r>
         <w:t xml:space="preserve">Staff member – a minimum of 99.999% of the time, the </w:t>
       </w:r>
-      <w:proofErr w:type="spellStart"/>
-      <w:r>
-        <w:t>Pharmacon</w:t>
-      </w:r>
-      <w:proofErr w:type="spellEnd"/>
+      <w:r>
+        <w:t>Pharmacy Error Tracker</w:t>
+      </w:r>
       <w:r>
         <w:t xml:space="preserve"> app will identify the staff member before permitting the staff member to perform the following:</w:t>
       </w:r>
@@ -284,11 +277,9 @@
       <w:r>
         <w:t xml:space="preserve">Supervisor – a minimum of 99.999% of the time, the </w:t>
       </w:r>
-      <w:proofErr w:type="spellStart"/>
-      <w:r>
-        <w:t>Pharmacon</w:t>
-      </w:r>
-      <w:proofErr w:type="spellEnd"/>
+      <w:r>
+        <w:t>Pharmacy Error Tracker</w:t>
+      </w:r>
       <w:r>
         <w:t xml:space="preserve"> app will identify the supervisor before permitting the Supervisor to perform the following:</w:t>
       </w:r>
@@ -383,11 +374,9 @@
       <w:r>
         <w:t xml:space="preserve">Administrator – a minimum of 99.999% of the time, the </w:t>
       </w:r>
-      <w:proofErr w:type="spellStart"/>
-      <w:r>
-        <w:t>Pharmacon</w:t>
-      </w:r>
-      <w:proofErr w:type="spellEnd"/>
+      <w:r>
+        <w:t>Pharmacy Error Tracker</w:t>
+      </w:r>
       <w:r>
         <w:t xml:space="preserve"> app will identify the Administrator before permitting the Administrator to perform the following:</w:t>
       </w:r>
@@ -529,11 +518,9 @@
       <w:r>
         <w:t xml:space="preserve">This section specifies the following requirements related to the degree to which the </w:t>
       </w:r>
-      <w:proofErr w:type="spellStart"/>
-      <w:r>
-        <w:t>Pharmacon</w:t>
-      </w:r>
-      <w:proofErr w:type="spellEnd"/>
+      <w:r>
+        <w:t>Pharmacy Error Tracker</w:t>
+      </w:r>
       <w:r>
         <w:t xml:space="preserve"> app must support auditing of its transactions:</w:t>
       </w:r>
@@ -602,6 +589,8 @@
       <w:r>
         <w:t>Patient identification number</w:t>
       </w:r>
+      <w:bookmarkStart w:id="0" w:name="_GoBack"/>
+      <w:bookmarkEnd w:id="0"/>
     </w:p>
     <w:p>
       <w:pPr>
@@ -974,11 +963,9 @@
       <w:r>
         <w:t xml:space="preserve">This section specifies the following requirements related to the reporting to which the </w:t>
       </w:r>
-      <w:proofErr w:type="spellStart"/>
-      <w:r>
-        <w:t>Pharmacon</w:t>
-      </w:r>
-      <w:proofErr w:type="spellEnd"/>
+      <w:r>
+        <w:t>Pharmacy Error Tracker</w:t>
+      </w:r>
       <w:r>
         <w:t xml:space="preserve"> app must support:</w:t>
       </w:r>
@@ -995,11 +982,9 @@
       <w:r>
         <w:t xml:space="preserve">The </w:t>
       </w:r>
-      <w:proofErr w:type="spellStart"/>
-      <w:r>
-        <w:t>Pharmacon</w:t>
-      </w:r>
-      <w:proofErr w:type="spellEnd"/>
+      <w:r>
+        <w:t>Pharmacy Error Tracker</w:t>
+      </w:r>
       <w:r>
         <w:t xml:space="preserve"> app is to report on:</w:t>
       </w:r>
@@ -1157,11 +1142,9 @@
       <w:r>
         <w:t xml:space="preserve">The </w:t>
       </w:r>
-      <w:proofErr w:type="spellStart"/>
-      <w:r>
-        <w:t>Pharmacon</w:t>
-      </w:r>
-      <w:proofErr w:type="spellEnd"/>
+      <w:r>
+        <w:t>Pharmacy Error Tracker</w:t>
+      </w:r>
       <w:r>
         <w:t xml:space="preserve"> app is to create graphs/charts based on:</w:t>
       </w:r>
@@ -1229,11 +1212,9 @@
       <w:r>
         <w:t xml:space="preserve">The </w:t>
       </w:r>
-      <w:proofErr w:type="spellStart"/>
-      <w:r>
-        <w:t>Pharmacon</w:t>
-      </w:r>
-      <w:proofErr w:type="spellEnd"/>
+      <w:r>
+        <w:t>Pharmacy Error Tracker</w:t>
+      </w:r>
       <w:r>
         <w:t xml:space="preserve"> app is to be able to save report criteria to enable report to be run again in the future</w:t>
       </w:r>
@@ -1265,11 +1246,9 @@
       <w:r>
         <w:t xml:space="preserve">This section relates to the specific requirements relating to printing to which </w:t>
       </w:r>
-      <w:proofErr w:type="spellStart"/>
-      <w:r>
-        <w:t>Pharmacon</w:t>
-      </w:r>
-      <w:proofErr w:type="spellEnd"/>
+      <w:r>
+        <w:t>Pharmacy Error Tracker</w:t>
+      </w:r>
       <w:r>
         <w:t xml:space="preserve"> must support:</w:t>
       </w:r>
@@ -1409,14 +1388,12 @@
         </w:rPr>
         <w:t xml:space="preserve">This section specifies the following requirements associated with the ease with which the </w:t>
       </w:r>
-      <w:proofErr w:type="spellStart"/>
-      <w:r>
-        <w:rPr>
-          <w:rFonts w:ascii="Calibri" w:eastAsia="Calibri" w:hAnsi="Calibri" w:cs="Calibri"/>
-        </w:rPr>
-        <w:t>Pharmacon</w:t>
-      </w:r>
-      <w:proofErr w:type="spellEnd"/>
+      <w:r>
+        <w:rPr>
+          <w:rFonts w:ascii="Calibri" w:eastAsia="Calibri" w:hAnsi="Calibri" w:cs="Calibri"/>
+        </w:rPr>
+        <w:t>Pharmacy Error Tracker</w:t>
+      </w:r>
       <w:r>
         <w:rPr>
           <w:rFonts w:ascii="Calibri" w:eastAsia="Calibri" w:hAnsi="Calibri" w:cs="Calibri"/>
@@ -1613,14 +1590,12 @@
         <w:lastRenderedPageBreak/>
         <w:t xml:space="preserve">The average user should be able to freely, easily and quickly navigate between the various functions of the </w:t>
       </w:r>
-      <w:proofErr w:type="spellStart"/>
-      <w:r>
-        <w:rPr>
-          <w:rFonts w:ascii="Calibri" w:eastAsia="Calibri" w:hAnsi="Calibri" w:cs="Calibri"/>
-        </w:rPr>
-        <w:t>Pharmacon</w:t>
-      </w:r>
-      <w:proofErr w:type="spellEnd"/>
+      <w:r>
+        <w:rPr>
+          <w:rFonts w:ascii="Calibri" w:eastAsia="Calibri" w:hAnsi="Calibri" w:cs="Calibri"/>
+        </w:rPr>
+        <w:t>Pharmacy Error Tracker</w:t>
+      </w:r>
       <w:r>
         <w:rPr>
           <w:rFonts w:ascii="Calibri" w:eastAsia="Calibri" w:hAnsi="Calibri" w:cs="Calibri"/>
@@ -1693,11 +1668,9 @@
       <w:r>
         <w:t xml:space="preserve">This section specifies the following requirements associated with the reliability of the </w:t>
       </w:r>
-      <w:proofErr w:type="spellStart"/>
-      <w:r>
-        <w:t>Pharmacon</w:t>
-      </w:r>
-      <w:proofErr w:type="spellEnd"/>
+      <w:r>
+        <w:t>Pharmacy Error Tracker</w:t>
+      </w:r>
       <w:r>
         <w:t xml:space="preserve"> app:</w:t>
       </w:r>
@@ -1713,14 +1686,12 @@
       <w:r>
         <w:t xml:space="preserve">The </w:t>
       </w:r>
-      <w:proofErr w:type="spellStart"/>
-      <w:r>
-        <w:rPr>
-          <w:rFonts w:ascii="Calibri" w:eastAsia="Calibri" w:hAnsi="Calibri" w:cs="Calibri"/>
-        </w:rPr>
-        <w:t>Pharmacon</w:t>
-      </w:r>
-      <w:proofErr w:type="spellEnd"/>
+      <w:r>
+        <w:rPr>
+          <w:rFonts w:ascii="Calibri" w:eastAsia="Calibri" w:hAnsi="Calibri" w:cs="Calibri"/>
+        </w:rPr>
+        <w:t>Pharmacy Error Tracker</w:t>
+      </w:r>
       <w:r>
         <w:rPr>
           <w:rFonts w:ascii="Calibri" w:eastAsia="Calibri" w:hAnsi="Calibri" w:cs="Calibri"/>
@@ -1783,11 +1754,9 @@
       <w:r>
         <w:t xml:space="preserve">The </w:t>
       </w:r>
-      <w:proofErr w:type="spellStart"/>
-      <w:r>
-        <w:t>Pharmacon</w:t>
-      </w:r>
-      <w:proofErr w:type="spellEnd"/>
+      <w:r>
+        <w:t>Pharmacy Error Tracker</w:t>
+      </w:r>
       <w:r>
         <w:t xml:space="preserve"> app shall give users 99% operational availability.</w:t>
       </w:r>
@@ -1824,14 +1793,12 @@
         </w:rPr>
         <w:t xml:space="preserve">This section specifies the integrity requirements that identify the extent to which the </w:t>
       </w:r>
-      <w:proofErr w:type="spellStart"/>
-      <w:r>
-        <w:rPr>
-          <w:rFonts w:ascii="Calibri" w:eastAsia="Calibri" w:hAnsi="Calibri" w:cs="Calibri"/>
-        </w:rPr>
-        <w:t>Pharmacon</w:t>
-      </w:r>
-      <w:proofErr w:type="spellEnd"/>
+      <w:r>
+        <w:rPr>
+          <w:rFonts w:ascii="Calibri" w:eastAsia="Calibri" w:hAnsi="Calibri" w:cs="Calibri"/>
+        </w:rPr>
+        <w:t>Pharmacy Error Tracker</w:t>
+      </w:r>
       <w:r>
         <w:rPr>
           <w:rFonts w:ascii="Calibri" w:eastAsia="Calibri" w:hAnsi="Calibri" w:cs="Calibri"/>
@@ -1853,14 +1820,12 @@
         </w:rPr>
         <w:t xml:space="preserve">The </w:t>
       </w:r>
-      <w:proofErr w:type="spellStart"/>
-      <w:r>
-        <w:rPr>
-          <w:rFonts w:ascii="Calibri" w:eastAsia="Calibri" w:hAnsi="Calibri" w:cs="Calibri"/>
-        </w:rPr>
-        <w:t>Pharmacon</w:t>
-      </w:r>
-      <w:proofErr w:type="spellEnd"/>
+      <w:r>
+        <w:rPr>
+          <w:rFonts w:ascii="Calibri" w:eastAsia="Calibri" w:hAnsi="Calibri" w:cs="Calibri"/>
+        </w:rPr>
+        <w:t>Pharmacy Error Tracker</w:t>
+      </w:r>
       <w:r>
         <w:rPr>
           <w:rFonts w:ascii="Calibri" w:eastAsia="Calibri" w:hAnsi="Calibri" w:cs="Calibri"/>
@@ -1895,14 +1860,12 @@
         </w:rPr>
         <w:t xml:space="preserve">The </w:t>
       </w:r>
-      <w:proofErr w:type="spellStart"/>
-      <w:r>
-        <w:rPr>
-          <w:rFonts w:ascii="Calibri" w:eastAsia="Calibri" w:hAnsi="Calibri" w:cs="Calibri"/>
-        </w:rPr>
-        <w:t>Pharmacon</w:t>
-      </w:r>
-      <w:proofErr w:type="spellEnd"/>
+      <w:r>
+        <w:rPr>
+          <w:rFonts w:ascii="Calibri" w:eastAsia="Calibri" w:hAnsi="Calibri" w:cs="Calibri"/>
+        </w:rPr>
+        <w:t>Pharmacy Error Tracker</w:t>
+      </w:r>
       <w:r>
         <w:rPr>
           <w:rFonts w:ascii="Calibri" w:eastAsia="Calibri" w:hAnsi="Calibri" w:cs="Calibri"/>
@@ -1924,14 +1887,12 @@
         </w:rPr>
         <w:t xml:space="preserve">The </w:t>
       </w:r>
-      <w:proofErr w:type="spellStart"/>
-      <w:r>
-        <w:rPr>
-          <w:rFonts w:ascii="Calibri" w:eastAsia="Calibri" w:hAnsi="Calibri" w:cs="Calibri"/>
-        </w:rPr>
-        <w:t>Pharmacon</w:t>
-      </w:r>
-      <w:proofErr w:type="spellEnd"/>
+      <w:r>
+        <w:rPr>
+          <w:rFonts w:ascii="Calibri" w:eastAsia="Calibri" w:hAnsi="Calibri" w:cs="Calibri"/>
+        </w:rPr>
+        <w:t>Pharmacy Error Tracker</w:t>
+      </w:r>
       <w:r>
         <w:rPr>
           <w:rFonts w:ascii="Calibri" w:eastAsia="Calibri" w:hAnsi="Calibri" w:cs="Calibri"/>
@@ -1971,14 +1932,12 @@
         </w:rPr>
         <w:t xml:space="preserve"> This section specifies the following requirements associated with the recovery of the </w:t>
       </w:r>
-      <w:proofErr w:type="spellStart"/>
-      <w:r>
-        <w:rPr>
-          <w:rFonts w:ascii="Calibri" w:eastAsia="Calibri" w:hAnsi="Calibri" w:cs="Calibri"/>
-        </w:rPr>
-        <w:t>Pharmacon</w:t>
-      </w:r>
-      <w:proofErr w:type="spellEnd"/>
+      <w:r>
+        <w:rPr>
+          <w:rFonts w:ascii="Calibri" w:eastAsia="Calibri" w:hAnsi="Calibri" w:cs="Calibri"/>
+        </w:rPr>
+        <w:t>Pharmacy Error Tracker</w:t>
+      </w:r>
       <w:r>
         <w:rPr>
           <w:rFonts w:ascii="Calibri" w:eastAsia="Calibri" w:hAnsi="Calibri" w:cs="Calibri"/>
@@ -2000,14 +1959,12 @@
         </w:rPr>
         <w:t xml:space="preserve">The </w:t>
       </w:r>
-      <w:proofErr w:type="spellStart"/>
-      <w:r>
-        <w:rPr>
-          <w:rFonts w:ascii="Calibri" w:eastAsia="Calibri" w:hAnsi="Calibri" w:cs="Calibri"/>
-        </w:rPr>
-        <w:t>Pharmacon</w:t>
-      </w:r>
-      <w:proofErr w:type="spellEnd"/>
+      <w:r>
+        <w:rPr>
+          <w:rFonts w:ascii="Calibri" w:eastAsia="Calibri" w:hAnsi="Calibri" w:cs="Calibri"/>
+        </w:rPr>
+        <w:t>Pharmacy Error Tracker</w:t>
+      </w:r>
       <w:r>
         <w:rPr>
           <w:rFonts w:ascii="Calibri" w:eastAsia="Calibri" w:hAnsi="Calibri" w:cs="Calibri"/>
@@ -2051,14 +2008,12 @@
         </w:rPr>
         <w:t xml:space="preserve">The </w:t>
       </w:r>
-      <w:proofErr w:type="spellStart"/>
-      <w:r>
-        <w:rPr>
-          <w:rFonts w:ascii="Calibri" w:eastAsia="Calibri" w:hAnsi="Calibri" w:cs="Calibri"/>
-        </w:rPr>
-        <w:t>Pharmacon</w:t>
-      </w:r>
-      <w:proofErr w:type="spellEnd"/>
+      <w:r>
+        <w:rPr>
+          <w:rFonts w:ascii="Calibri" w:eastAsia="Calibri" w:hAnsi="Calibri" w:cs="Calibri"/>
+        </w:rPr>
+        <w:t>Pharmacy Error Tracker</w:t>
+      </w:r>
       <w:r>
         <w:rPr>
           <w:rFonts w:ascii="Calibri" w:eastAsia="Calibri" w:hAnsi="Calibri" w:cs="Calibri"/>
@@ -2149,14 +2104,12 @@
           <w:rFonts w:ascii="Calibri" w:eastAsia="Calibri" w:hAnsi="Calibri" w:cs="Calibri"/>
         </w:rPr>
       </w:pPr>
-      <w:proofErr w:type="spellStart"/>
-      <w:r>
-        <w:rPr>
-          <w:rFonts w:ascii="Calibri" w:eastAsia="Calibri" w:hAnsi="Calibri" w:cs="Calibri"/>
-        </w:rPr>
-        <w:t>Pharmacon</w:t>
-      </w:r>
-      <w:proofErr w:type="spellEnd"/>
+      <w:r>
+        <w:rPr>
+          <w:rFonts w:ascii="Calibri" w:eastAsia="Calibri" w:hAnsi="Calibri" w:cs="Calibri"/>
+        </w:rPr>
+        <w:t>Pharmacy Error Tracker</w:t>
+      </w:r>
       <w:r>
         <w:rPr>
           <w:rFonts w:ascii="Calibri" w:eastAsia="Calibri" w:hAnsi="Calibri" w:cs="Calibri"/>
@@ -2283,6 +2236,7 @@
           <w:sz w:val="24"/>
           <w:szCs w:val="24"/>
         </w:rPr>
+        <w:lastRenderedPageBreak/>
         <w:t>3.4.1</w:t>
       </w:r>
       <w:r>
@@ -2314,17 +2268,14 @@
         <w:rPr>
           <w:rFonts w:ascii="Calibri" w:eastAsia="Calibri" w:hAnsi="Calibri" w:cs="Calibri"/>
         </w:rPr>
-        <w:lastRenderedPageBreak/>
         <w:t xml:space="preserve">This section indicates the requirements that the </w:t>
       </w:r>
-      <w:proofErr w:type="spellStart"/>
-      <w:r>
-        <w:rPr>
-          <w:rFonts w:ascii="Calibri" w:eastAsia="Calibri" w:hAnsi="Calibri" w:cs="Calibri"/>
-        </w:rPr>
-        <w:t>Pharmacon</w:t>
-      </w:r>
-      <w:proofErr w:type="spellEnd"/>
+      <w:r>
+        <w:rPr>
+          <w:rFonts w:ascii="Calibri" w:eastAsia="Calibri" w:hAnsi="Calibri" w:cs="Calibri"/>
+        </w:rPr>
+        <w:t>Pharmacy Error Tracker</w:t>
+      </w:r>
       <w:r>
         <w:rPr>
           <w:rFonts w:ascii="Calibri" w:eastAsia="Calibri" w:hAnsi="Calibri" w:cs="Calibri"/>
@@ -2346,14 +2297,12 @@
         </w:rPr>
         <w:t xml:space="preserve">The </w:t>
       </w:r>
-      <w:proofErr w:type="spellStart"/>
-      <w:r>
-        <w:rPr>
-          <w:rFonts w:ascii="Calibri" w:eastAsia="Calibri" w:hAnsi="Calibri" w:cs="Calibri"/>
-        </w:rPr>
-        <w:t>Pharmacon</w:t>
-      </w:r>
-      <w:proofErr w:type="spellEnd"/>
+      <w:r>
+        <w:rPr>
+          <w:rFonts w:ascii="Calibri" w:eastAsia="Calibri" w:hAnsi="Calibri" w:cs="Calibri"/>
+        </w:rPr>
+        <w:t>Pharmacy Error Tracker</w:t>
+      </w:r>
       <w:r>
         <w:rPr>
           <w:rFonts w:ascii="Calibri" w:eastAsia="Calibri" w:hAnsi="Calibri" w:cs="Calibri"/>
@@ -2375,14 +2324,12 @@
         </w:rPr>
         <w:t xml:space="preserve">The </w:t>
       </w:r>
-      <w:proofErr w:type="spellStart"/>
-      <w:r>
-        <w:rPr>
-          <w:rFonts w:ascii="Calibri" w:eastAsia="Calibri" w:hAnsi="Calibri" w:cs="Calibri"/>
-        </w:rPr>
-        <w:t>Pharmacon</w:t>
-      </w:r>
-      <w:proofErr w:type="spellEnd"/>
+      <w:r>
+        <w:rPr>
+          <w:rFonts w:ascii="Calibri" w:eastAsia="Calibri" w:hAnsi="Calibri" w:cs="Calibri"/>
+        </w:rPr>
+        <w:t>Pharmacy Error Tracker</w:t>
+      </w:r>
       <w:r>
         <w:rPr>
           <w:rFonts w:ascii="Calibri" w:eastAsia="Calibri" w:hAnsi="Calibri" w:cs="Calibri"/>
@@ -2418,14 +2365,12 @@
         </w:rPr>
         <w:t xml:space="preserve">The </w:t>
       </w:r>
-      <w:proofErr w:type="spellStart"/>
-      <w:r>
-        <w:rPr>
-          <w:rFonts w:ascii="Calibri" w:eastAsia="Calibri" w:hAnsi="Calibri" w:cs="Calibri"/>
-        </w:rPr>
-        <w:t>Pharmacon</w:t>
-      </w:r>
-      <w:proofErr w:type="spellEnd"/>
+      <w:r>
+        <w:rPr>
+          <w:rFonts w:ascii="Calibri" w:eastAsia="Calibri" w:hAnsi="Calibri" w:cs="Calibri"/>
+        </w:rPr>
+        <w:t>Pharmacy Error Tracker</w:t>
+      </w:r>
       <w:r>
         <w:rPr>
           <w:rFonts w:ascii="Calibri" w:eastAsia="Calibri" w:hAnsi="Calibri" w:cs="Calibri"/>
@@ -2461,14 +2406,12 @@
         </w:rPr>
         <w:t xml:space="preserve">The </w:t>
       </w:r>
-      <w:proofErr w:type="spellStart"/>
-      <w:r>
-        <w:rPr>
-          <w:rFonts w:ascii="Calibri" w:eastAsia="Calibri" w:hAnsi="Calibri" w:cs="Calibri"/>
-        </w:rPr>
-        <w:t>Pharmacon</w:t>
-      </w:r>
-      <w:proofErr w:type="spellEnd"/>
+      <w:r>
+        <w:rPr>
+          <w:rFonts w:ascii="Calibri" w:eastAsia="Calibri" w:hAnsi="Calibri" w:cs="Calibri"/>
+        </w:rPr>
+        <w:t>Pharmacy Error Tracker</w:t>
+      </w:r>
       <w:r>
         <w:rPr>
           <w:rFonts w:ascii="Calibri" w:eastAsia="Calibri" w:hAnsi="Calibri" w:cs="Calibri"/>
@@ -2518,14 +2461,12 @@
         </w:rPr>
         <w:t xml:space="preserve">The </w:t>
       </w:r>
-      <w:proofErr w:type="spellStart"/>
-      <w:r>
-        <w:rPr>
-          <w:rFonts w:ascii="Calibri" w:eastAsia="Calibri" w:hAnsi="Calibri" w:cs="Calibri"/>
-        </w:rPr>
-        <w:t>Pharmacon</w:t>
-      </w:r>
-      <w:proofErr w:type="spellEnd"/>
+      <w:r>
+        <w:rPr>
+          <w:rFonts w:ascii="Calibri" w:eastAsia="Calibri" w:hAnsi="Calibri" w:cs="Calibri"/>
+        </w:rPr>
+        <w:t>Pharmacy Error Tracker</w:t>
+      </w:r>
       <w:r>
         <w:rPr>
           <w:rFonts w:ascii="Calibri" w:eastAsia="Calibri" w:hAnsi="Calibri" w:cs="Calibri"/>
@@ -2583,14 +2524,12 @@
         </w:rPr>
         <w:t xml:space="preserve">This section specifies the conformance to architectural, design, and coding standards that the </w:t>
       </w:r>
-      <w:proofErr w:type="spellStart"/>
-      <w:r>
-        <w:rPr>
-          <w:rFonts w:ascii="Calibri" w:eastAsia="Calibri" w:hAnsi="Calibri" w:cs="Calibri"/>
-        </w:rPr>
-        <w:t>Pharmacon</w:t>
-      </w:r>
-      <w:proofErr w:type="spellEnd"/>
+      <w:r>
+        <w:rPr>
+          <w:rFonts w:ascii="Calibri" w:eastAsia="Calibri" w:hAnsi="Calibri" w:cs="Calibri"/>
+        </w:rPr>
+        <w:t>Pharmacy Error Tracker</w:t>
+      </w:r>
       <w:r>
         <w:rPr>
           <w:rFonts w:ascii="Calibri" w:eastAsia="Calibri" w:hAnsi="Calibri" w:cs="Calibri"/>
@@ -2612,14 +2551,12 @@
         </w:rPr>
         <w:t xml:space="preserve">The architectural standard for the </w:t>
       </w:r>
-      <w:proofErr w:type="spellStart"/>
-      <w:r>
-        <w:rPr>
-          <w:rFonts w:ascii="Calibri" w:eastAsia="Calibri" w:hAnsi="Calibri" w:cs="Calibri"/>
-        </w:rPr>
-        <w:t>Pharmacon</w:t>
-      </w:r>
-      <w:proofErr w:type="spellEnd"/>
+      <w:r>
+        <w:rPr>
+          <w:rFonts w:ascii="Calibri" w:eastAsia="Calibri" w:hAnsi="Calibri" w:cs="Calibri"/>
+        </w:rPr>
+        <w:t>Pharmacy Error Tracker</w:t>
+      </w:r>
       <w:r>
         <w:rPr>
           <w:rFonts w:ascii="Calibri" w:eastAsia="Calibri" w:hAnsi="Calibri" w:cs="Calibri"/>
@@ -2641,14 +2578,12 @@
         </w:rPr>
         <w:t xml:space="preserve">The design of the </w:t>
       </w:r>
-      <w:proofErr w:type="spellStart"/>
-      <w:r>
-        <w:rPr>
-          <w:rFonts w:ascii="Calibri" w:eastAsia="Calibri" w:hAnsi="Calibri" w:cs="Calibri"/>
-        </w:rPr>
-        <w:t>Pharmacon</w:t>
-      </w:r>
-      <w:proofErr w:type="spellEnd"/>
+      <w:r>
+        <w:rPr>
+          <w:rFonts w:ascii="Calibri" w:eastAsia="Calibri" w:hAnsi="Calibri" w:cs="Calibri"/>
+        </w:rPr>
+        <w:t>Pharmacy Error Tracker</w:t>
+      </w:r>
       <w:r>
         <w:rPr>
           <w:rFonts w:ascii="Calibri" w:eastAsia="Calibri" w:hAnsi="Calibri" w:cs="Calibri"/>
@@ -2836,14 +2771,12 @@
         </w:rPr>
         <w:t xml:space="preserve">The creation of the </w:t>
       </w:r>
-      <w:proofErr w:type="spellStart"/>
-      <w:r>
-        <w:rPr>
-          <w:rFonts w:ascii="Calibri" w:eastAsia="Calibri" w:hAnsi="Calibri" w:cs="Calibri"/>
-        </w:rPr>
-        <w:t>Pharmacon</w:t>
-      </w:r>
-      <w:proofErr w:type="spellEnd"/>
+      <w:r>
+        <w:rPr>
+          <w:rFonts w:ascii="Calibri" w:eastAsia="Calibri" w:hAnsi="Calibri" w:cs="Calibri"/>
+        </w:rPr>
+        <w:t>Pharmacy Error Tracker</w:t>
+      </w:r>
       <w:r>
         <w:rPr>
           <w:rFonts w:ascii="Calibri" w:eastAsia="Calibri" w:hAnsi="Calibri" w:cs="Calibri"/>
@@ -2946,14 +2879,12 @@
         </w:rPr>
         <w:t xml:space="preserve">The </w:t>
       </w:r>
-      <w:proofErr w:type="spellStart"/>
-      <w:r>
-        <w:rPr>
-          <w:rFonts w:ascii="Calibri" w:eastAsia="Calibri" w:hAnsi="Calibri" w:cs="Calibri"/>
-        </w:rPr>
-        <w:t>Pharmacon</w:t>
-      </w:r>
-      <w:proofErr w:type="spellEnd"/>
+      <w:r>
+        <w:rPr>
+          <w:rFonts w:ascii="Calibri" w:eastAsia="Calibri" w:hAnsi="Calibri" w:cs="Calibri"/>
+        </w:rPr>
+        <w:t>Pharmacy Error Tracker</w:t>
+      </w:r>
       <w:r>
         <w:rPr>
           <w:rFonts w:ascii="Calibri" w:eastAsia="Calibri" w:hAnsi="Calibri" w:cs="Calibri"/>
@@ -3077,6 +3008,7 @@
           <w:rFonts w:ascii="Calibri" w:eastAsia="Calibri" w:hAnsi="Calibri" w:cs="Calibri"/>
           <w:lang w:val="en-AU"/>
         </w:rPr>
+        <w:lastRenderedPageBreak/>
         <w:t xml:space="preserve">Android Studio will be used to create the app with an </w:t>
       </w:r>
       <w:r>
@@ -3103,7 +3035,6 @@
           <w:sz w:val="26"/>
           <w:szCs w:val="26"/>
         </w:rPr>
-        <w:lastRenderedPageBreak/>
         <w:t>4.3</w:t>
       </w:r>
       <w:r>
@@ -3240,14 +3171,12 @@
         </w:rPr>
         <w:t xml:space="preserve">The </w:t>
       </w:r>
-      <w:proofErr w:type="spellStart"/>
-      <w:r>
-        <w:rPr>
-          <w:rFonts w:ascii="Calibri" w:eastAsia="Calibri" w:hAnsi="Calibri" w:cs="Calibri"/>
-        </w:rPr>
-        <w:t>Pharmacon</w:t>
-      </w:r>
-      <w:proofErr w:type="spellEnd"/>
+      <w:r>
+        <w:rPr>
+          <w:rFonts w:ascii="Calibri" w:eastAsia="Calibri" w:hAnsi="Calibri" w:cs="Calibri"/>
+        </w:rPr>
+        <w:t>Pharmacy Error Tracker</w:t>
+      </w:r>
       <w:r>
         <w:rPr>
           <w:rFonts w:ascii="Calibri" w:eastAsia="Calibri" w:hAnsi="Calibri" w:cs="Calibri"/>
@@ -3320,14 +3249,12 @@
           <w:rFonts w:ascii="Calibri" w:eastAsia="Calibri" w:hAnsi="Calibri" w:cs="Calibri"/>
         </w:rPr>
       </w:pPr>
-      <w:proofErr w:type="spellStart"/>
-      <w:r>
-        <w:rPr>
-          <w:rFonts w:ascii="Calibri" w:eastAsia="Calibri" w:hAnsi="Calibri" w:cs="Calibri"/>
-        </w:rPr>
-        <w:t>Pharmacon</w:t>
-      </w:r>
-      <w:proofErr w:type="spellEnd"/>
+      <w:r>
+        <w:rPr>
+          <w:rFonts w:ascii="Calibri" w:eastAsia="Calibri" w:hAnsi="Calibri" w:cs="Calibri"/>
+        </w:rPr>
+        <w:t>Pharmacy Error Tracker</w:t>
+      </w:r>
       <w:r>
         <w:rPr>
           <w:rFonts w:ascii="Calibri" w:eastAsia="Calibri" w:hAnsi="Calibri" w:cs="Calibri"/>
@@ -3426,14 +3353,12 @@
           <w:rFonts w:ascii="Calibri" w:eastAsia="Calibri" w:hAnsi="Calibri" w:cs="Calibri"/>
         </w:rPr>
       </w:pPr>
-      <w:proofErr w:type="spellStart"/>
-      <w:r>
-        <w:rPr>
-          <w:rFonts w:ascii="Calibri" w:eastAsia="Calibri" w:hAnsi="Calibri" w:cs="Calibri"/>
-        </w:rPr>
-        <w:t>Pharmacon</w:t>
-      </w:r>
-      <w:proofErr w:type="spellEnd"/>
+      <w:r>
+        <w:rPr>
+          <w:rFonts w:ascii="Calibri" w:eastAsia="Calibri" w:hAnsi="Calibri" w:cs="Calibri"/>
+        </w:rPr>
+        <w:t>Pharmacy Error Tracker</w:t>
+      </w:r>
       <w:r>
         <w:rPr>
           <w:rFonts w:ascii="Calibri" w:eastAsia="Calibri" w:hAnsi="Calibri" w:cs="Calibri"/>
@@ -3491,14 +3416,12 @@
         </w:rPr>
         <w:t xml:space="preserve">The </w:t>
       </w:r>
-      <w:proofErr w:type="spellStart"/>
-      <w:r>
-        <w:rPr>
-          <w:rFonts w:ascii="Calibri" w:eastAsia="Calibri" w:hAnsi="Calibri" w:cs="Calibri"/>
-        </w:rPr>
-        <w:t>Pharmacon</w:t>
-      </w:r>
-      <w:proofErr w:type="spellEnd"/>
+      <w:r>
+        <w:rPr>
+          <w:rFonts w:ascii="Calibri" w:eastAsia="Calibri" w:hAnsi="Calibri" w:cs="Calibri"/>
+        </w:rPr>
+        <w:t>Pharmacy Error Tracker</w:t>
+      </w:r>
       <w:r>
         <w:rPr>
           <w:rFonts w:ascii="Calibri" w:eastAsia="Calibri" w:hAnsi="Calibri" w:cs="Calibri"/>
@@ -3816,6 +3739,7 @@
         <w:rPr>
           <w:rFonts w:ascii="Calibri" w:eastAsia="Calibri" w:hAnsi="Calibri" w:cs="Calibri"/>
         </w:rPr>
+        <w:lastRenderedPageBreak/>
         <w:t xml:space="preserve">ITC309 Milestone – due: </w:t>
       </w:r>
       <w:r>
@@ -3844,7 +3768,6 @@
           <w:sz w:val="26"/>
           <w:szCs w:val="26"/>
         </w:rPr>
-        <w:lastRenderedPageBreak/>
         <w:t>4.6</w:t>
       </w:r>
       <w:r>
@@ -3878,14 +3801,12 @@
         </w:rPr>
         <w:t xml:space="preserve">The </w:t>
       </w:r>
-      <w:proofErr w:type="spellStart"/>
-      <w:r>
-        <w:rPr>
-          <w:rFonts w:ascii="Calibri" w:eastAsia="Calibri" w:hAnsi="Calibri" w:cs="Calibri"/>
-        </w:rPr>
-        <w:t>Pharmacon</w:t>
-      </w:r>
-      <w:proofErr w:type="spellEnd"/>
+      <w:r>
+        <w:rPr>
+          <w:rFonts w:ascii="Calibri" w:eastAsia="Calibri" w:hAnsi="Calibri" w:cs="Calibri"/>
+        </w:rPr>
+        <w:t>Pharmacy Error Tracker</w:t>
+      </w:r>
       <w:r>
         <w:rPr>
           <w:rFonts w:ascii="Calibri" w:eastAsia="Calibri" w:hAnsi="Calibri" w:cs="Calibri"/>
@@ -4112,14 +4033,12 @@
         </w:rPr>
         <w:t xml:space="preserve">If it is established that there is a genuine need, a user guide for the </w:t>
       </w:r>
-      <w:proofErr w:type="spellStart"/>
-      <w:r>
-        <w:rPr>
-          <w:rFonts w:ascii="Calibri" w:eastAsia="Calibri" w:hAnsi="Calibri" w:cs="Calibri"/>
-        </w:rPr>
-        <w:t>Pharmacon</w:t>
-      </w:r>
-      <w:proofErr w:type="spellEnd"/>
+      <w:r>
+        <w:rPr>
+          <w:rFonts w:ascii="Calibri" w:eastAsia="Calibri" w:hAnsi="Calibri" w:cs="Calibri"/>
+        </w:rPr>
+        <w:t>Pharmacy Error Tracker</w:t>
+      </w:r>
       <w:r>
         <w:rPr>
           <w:rFonts w:ascii="Calibri" w:eastAsia="Calibri" w:hAnsi="Calibri" w:cs="Calibri"/>
@@ -4219,14 +4138,12 @@
             </w:rPr>
             <w:t>©</w:t>
           </w:r>
-          <w:proofErr w:type="spellStart"/>
           <w:r>
             <w:rPr>
               <w:rFonts w:eastAsiaTheme="minorEastAsia"/>
             </w:rPr>
-            <w:t>Pharmacon</w:t>
+            <w:t>Pharmacy Error Tracker</w:t>
           </w:r>
-          <w:proofErr w:type="spellEnd"/>
           <w:r>
             <w:rPr>
               <w:rFonts w:eastAsiaTheme="minorEastAsia"/>
@@ -4326,11 +4243,9 @@
                 <w:pPr>
                   <w:spacing w:after="160" w:line="259" w:lineRule="auto"/>
                 </w:pPr>
-                <w:proofErr w:type="spellStart"/>
                 <w:r>
-                  <w:t>Pharmacon</w:t>
+                  <w:t>Pharmacy Error Tracker</w:t>
                 </w:r>
-                <w:proofErr w:type="spellEnd"/>
               </w:p>
             </w:tc>
             <w:tc>
@@ -6576,6 +6491,7 @@
     <w:lsdException w:name="HTML Sample" w:semiHidden="1" w:unhideWhenUsed="1"/>
     <w:lsdException w:name="HTML Typewriter" w:semiHidden="1" w:unhideWhenUsed="1"/>
     <w:lsdException w:name="HTML Variable" w:semiHidden="1" w:unhideWhenUsed="1"/>
+    <w:lsdException w:name="Normal Table" w:semiHidden="1" w:unhideWhenUsed="1"/>
     <w:lsdException w:name="annotation subject" w:semiHidden="1" w:unhideWhenUsed="1"/>
     <w:lsdException w:name="No List" w:semiHidden="1" w:unhideWhenUsed="1"/>
     <w:lsdException w:name="Outline List 1" w:semiHidden="1" w:unhideWhenUsed="1"/>
@@ -6619,8 +6535,10 @@
     <w:lsdException w:name="Table Elegant" w:semiHidden="1" w:unhideWhenUsed="1"/>
     <w:lsdException w:name="Table Professional" w:semiHidden="1" w:unhideWhenUsed="1"/>
     <w:lsdException w:name="Table Subtle 1" w:semiHidden="1" w:unhideWhenUsed="1"/>
+    <w:lsdException w:name="Table Subtle 2" w:semiHidden="1" w:unhideWhenUsed="1"/>
     <w:lsdException w:name="Table Web 1" w:semiHidden="1" w:unhideWhenUsed="1"/>
     <w:lsdException w:name="Table Web 2" w:semiHidden="1" w:unhideWhenUsed="1"/>
+    <w:lsdException w:name="Table Web 3" w:semiHidden="1" w:unhideWhenUsed="1"/>
     <w:lsdException w:name="Balloon Text" w:semiHidden="1" w:unhideWhenUsed="1"/>
     <w:lsdException w:name="Table Grid" w:uiPriority="39"/>
     <w:lsdException w:name="Table Theme" w:semiHidden="1" w:unhideWhenUsed="1"/>

</xml_diff>

<commit_message>
Upload Meeting Minutes for 24.03.2018. Update the System-wide Function Requirements document amended to remove reference to SQLLite, Android Application, fix page numbers and header details along with adding reference to single page web application. Framework details to be added once decision is made.
Signed-off-by: Jette McKellar <jette.mckellar@yahoo.com>
</commit_message>
<xml_diff>
--- a/documents/System-wide Function Requirements.docx
+++ b/documents/System-wide Function Requirements.docx
@@ -100,7 +100,43 @@
         <w:rPr>
           <w:rFonts w:ascii="Calibri" w:eastAsia="Calibri" w:hAnsi="Calibri" w:cs="Calibri"/>
         </w:rPr>
-        <w:t xml:space="preserve"> app is a mobile device application that is being created to assist pharmacists track errors made during daily tasks, such as not correctly signing off on certain medication, dispensing errors, etc. The app will also assist pharmacists share, report, search, filter, and automatically email reports and alerts to internal contacts.</w:t>
+        <w:t xml:space="preserve"> </w:t>
+      </w:r>
+      <w:r>
+        <w:rPr>
+          <w:rFonts w:ascii="Calibri" w:eastAsia="Calibri" w:hAnsi="Calibri" w:cs="Calibri"/>
+        </w:rPr>
+        <w:t>application</w:t>
+      </w:r>
+      <w:r>
+        <w:rPr>
+          <w:rFonts w:ascii="Calibri" w:eastAsia="Calibri" w:hAnsi="Calibri" w:cs="Calibri"/>
+        </w:rPr>
+        <w:t xml:space="preserve"> is a </w:t>
+      </w:r>
+      <w:r>
+        <w:rPr>
+          <w:rFonts w:ascii="Calibri" w:eastAsia="Calibri" w:hAnsi="Calibri" w:cs="Calibri"/>
+        </w:rPr>
+        <w:t>single page web</w:t>
+      </w:r>
+      <w:r>
+        <w:rPr>
+          <w:rFonts w:ascii="Calibri" w:eastAsia="Calibri" w:hAnsi="Calibri" w:cs="Calibri"/>
+        </w:rPr>
+        <w:t xml:space="preserve"> application that is being created to assist pharmacists track errors made during daily tasks, such as not correctly signing off on certain medication, dispensing errors, etc. The </w:t>
+      </w:r>
+      <w:r>
+        <w:rPr>
+          <w:rFonts w:ascii="Calibri" w:eastAsia="Calibri" w:hAnsi="Calibri" w:cs="Calibri"/>
+        </w:rPr>
+        <w:t>application</w:t>
+      </w:r>
+      <w:r>
+        <w:rPr>
+          <w:rFonts w:ascii="Calibri" w:eastAsia="Calibri" w:hAnsi="Calibri" w:cs="Calibri"/>
+        </w:rPr>
+        <w:t xml:space="preserve"> will also assist pharmacists share, report, search, filter, and automatically email reports and alerts to internal contacts.</w:t>
       </w:r>
     </w:p>
     <w:p>
@@ -163,21 +199,22 @@
     </w:p>
     <w:p>
       <w:r>
-        <w:t xml:space="preserve">This subsection documents the security requirements that specify the extent to which </w:t>
-      </w:r>
-      <w:proofErr w:type="gramStart"/>
-      <w:r>
-        <w:t xml:space="preserve">the  </w:t>
-      </w:r>
-      <w:r>
-        <w:t>Pharmacy</w:t>
-      </w:r>
-      <w:proofErr w:type="gramEnd"/>
-      <w:r>
-        <w:t xml:space="preserve"> Error Tracker</w:t>
-      </w:r>
-      <w:r>
-        <w:t xml:space="preserve"> app will protect itself and its data from accidental, malicious, or </w:t>
+        <w:t>This subsection documents the security requirements that s</w:t>
+      </w:r>
+      <w:r>
+        <w:t xml:space="preserve">pecify the extent to which the </w:t>
+      </w:r>
+      <w:r>
+        <w:t>Pharmacy Error Tracker</w:t>
+      </w:r>
+      <w:r>
+        <w:t xml:space="preserve"> </w:t>
+      </w:r>
+      <w:r>
+        <w:t>application</w:t>
+      </w:r>
+      <w:r>
+        <w:t xml:space="preserve"> will protect itself and its data from accidental, malicious, or </w:t>
       </w:r>
       <w:r>
         <w:rPr>
@@ -214,7 +251,19 @@
         <w:rPr>
           <w:rFonts w:ascii="Calibri" w:eastAsia="Calibri" w:hAnsi="Calibri" w:cs="Calibri"/>
         </w:rPr>
-        <w:t xml:space="preserve"> app will identify its users before interacting with them</w:t>
+        <w:t xml:space="preserve"> </w:t>
+      </w:r>
+      <w:r>
+        <w:rPr>
+          <w:rFonts w:ascii="Calibri" w:eastAsia="Calibri" w:hAnsi="Calibri" w:cs="Calibri"/>
+        </w:rPr>
+        <w:t>application</w:t>
+      </w:r>
+      <w:r>
+        <w:rPr>
+          <w:rFonts w:ascii="Calibri" w:eastAsia="Calibri" w:hAnsi="Calibri" w:cs="Calibri"/>
+        </w:rPr>
+        <w:t xml:space="preserve"> will identify its users before interacting with them</w:t>
       </w:r>
       <w:r>
         <w:t>:</w:t>
@@ -236,7 +285,13 @@
         <w:t>Pharmacy Error Tracker</w:t>
       </w:r>
       <w:r>
-        <w:t xml:space="preserve"> app will identify the staff member before permitting the staff member to perform the following:</w:t>
+        <w:t xml:space="preserve"> </w:t>
+      </w:r>
+      <w:r>
+        <w:t>application</w:t>
+      </w:r>
+      <w:r>
+        <w:t xml:space="preserve"> will identify the staff member before permitting the staff member to perform the following:</w:t>
       </w:r>
     </w:p>
     <w:p>
@@ -281,7 +336,13 @@
         <w:t>Pharmacy Error Tracker</w:t>
       </w:r>
       <w:r>
-        <w:t xml:space="preserve"> app will identify the supervisor before permitting the Supervisor to perform the following:</w:t>
+        <w:t xml:space="preserve"> </w:t>
+      </w:r>
+      <w:r>
+        <w:t>application</w:t>
+      </w:r>
+      <w:r>
+        <w:t xml:space="preserve"> will identify the supervisor before permitting the Supervisor to perform the following:</w:t>
       </w:r>
     </w:p>
     <w:p>
@@ -378,7 +439,13 @@
         <w:t>Pharmacy Error Tracker</w:t>
       </w:r>
       <w:r>
-        <w:t xml:space="preserve"> app will identify the Administrator before permitting the Administrator to perform the following:</w:t>
+        <w:t xml:space="preserve"> </w:t>
+      </w:r>
+      <w:r>
+        <w:t>application</w:t>
+      </w:r>
+      <w:r>
+        <w:t xml:space="preserve"> will identify the Administrator before permitting the Administrator to perform the following:</w:t>
       </w:r>
     </w:p>
     <w:p>
@@ -483,6 +550,7 @@
       </w:pPr>
       <w:proofErr w:type="spellStart"/>
       <w:r>
+        <w:lastRenderedPageBreak/>
         <w:t>Customise</w:t>
       </w:r>
       <w:proofErr w:type="spellEnd"/>
@@ -507,7 +575,6 @@
           <w:sz w:val="26"/>
           <w:szCs w:val="26"/>
         </w:rPr>
-        <w:lastRenderedPageBreak/>
         <w:t>2.2   Audit</w:t>
       </w:r>
     </w:p>
@@ -522,7 +589,13 @@
         <w:t>Pharmacy Error Tracker</w:t>
       </w:r>
       <w:r>
-        <w:t xml:space="preserve"> app must support auditing of its transactions:</w:t>
+        <w:t xml:space="preserve"> </w:t>
+      </w:r>
+      <w:r>
+        <w:t>application</w:t>
+      </w:r>
+      <w:r>
+        <w:t xml:space="preserve"> must support auditing of its transactions:</w:t>
       </w:r>
     </w:p>
     <w:p>
@@ -535,7 +608,13 @@
         <w:spacing w:before="240" w:after="0"/>
       </w:pPr>
       <w:r>
-        <w:t>The app is to maintain details of each error that has occurred:</w:t>
+        <w:t xml:space="preserve">The </w:t>
+      </w:r>
+      <w:r>
+        <w:t>application</w:t>
+      </w:r>
+      <w:r>
+        <w:t xml:space="preserve"> is to maintain details of each error that has occurred:</w:t>
       </w:r>
     </w:p>
     <w:p>
@@ -589,8 +668,6 @@
       <w:r>
         <w:t>Patient identification number</w:t>
       </w:r>
-      <w:bookmarkStart w:id="0" w:name="_GoBack"/>
-      <w:bookmarkEnd w:id="0"/>
     </w:p>
     <w:p>
       <w:pPr>
@@ -797,7 +874,13 @@
         <w:spacing w:before="240" w:after="0"/>
       </w:pPr>
       <w:r>
-        <w:t>The app is to maintain details of each contact:</w:t>
+        <w:t xml:space="preserve">The </w:t>
+      </w:r>
+      <w:r>
+        <w:t>application</w:t>
+      </w:r>
+      <w:r>
+        <w:t xml:space="preserve"> is to maintain details of each contact:</w:t>
       </w:r>
     </w:p>
     <w:p>
@@ -873,7 +956,19 @@
         <w:rPr>
           <w:rFonts w:ascii="Calibri" w:eastAsia="Calibri" w:hAnsi="Calibri" w:cs="Calibri"/>
         </w:rPr>
-        <w:t>The app is to maintain details of each record that has been deleted:</w:t>
+        <w:t xml:space="preserve">The </w:t>
+      </w:r>
+      <w:r>
+        <w:rPr>
+          <w:rFonts w:ascii="Calibri" w:eastAsia="Calibri" w:hAnsi="Calibri" w:cs="Calibri"/>
+        </w:rPr>
+        <w:t>application</w:t>
+      </w:r>
+      <w:r>
+        <w:rPr>
+          <w:rFonts w:ascii="Calibri" w:eastAsia="Calibri" w:hAnsi="Calibri" w:cs="Calibri"/>
+        </w:rPr>
+        <w:t xml:space="preserve"> is to maintain details of each record that has been deleted:</w:t>
       </w:r>
     </w:p>
     <w:p>
@@ -967,7 +1062,13 @@
         <w:t>Pharmacy Error Tracker</w:t>
       </w:r>
       <w:r>
-        <w:t xml:space="preserve"> app must support:</w:t>
+        <w:t xml:space="preserve"> </w:t>
+      </w:r>
+      <w:r>
+        <w:t>application</w:t>
+      </w:r>
+      <w:r>
+        <w:t xml:space="preserve"> must support:</w:t>
       </w:r>
     </w:p>
     <w:p>
@@ -986,7 +1087,13 @@
         <w:t>Pharmacy Error Tracker</w:t>
       </w:r>
       <w:r>
-        <w:t xml:space="preserve"> app is to report on:</w:t>
+        <w:t xml:space="preserve"> </w:t>
+      </w:r>
+      <w:r>
+        <w:t>application</w:t>
+      </w:r>
+      <w:r>
+        <w:t xml:space="preserve"> is to report on:</w:t>
       </w:r>
     </w:p>
     <w:p>
@@ -1012,7 +1119,6 @@
         <w:spacing w:before="240" w:after="0"/>
       </w:pPr>
       <w:r>
-        <w:lastRenderedPageBreak/>
         <w:t>By date</w:t>
       </w:r>
     </w:p>
@@ -1146,7 +1252,13 @@
         <w:t>Pharmacy Error Tracker</w:t>
       </w:r>
       <w:r>
-        <w:t xml:space="preserve"> app is to create graphs/charts based on:</w:t>
+        <w:t xml:space="preserve"> </w:t>
+      </w:r>
+      <w:r>
+        <w:t>application</w:t>
+      </w:r>
+      <w:r>
+        <w:t xml:space="preserve"> is to create graphs/charts based on:</w:t>
       </w:r>
     </w:p>
     <w:p>
@@ -1216,7 +1328,13 @@
         <w:t>Pharmacy Error Tracker</w:t>
       </w:r>
       <w:r>
-        <w:t xml:space="preserve"> app is to be able to save report criteria to enable report to be run again in the future</w:t>
+        <w:t xml:space="preserve"> </w:t>
+      </w:r>
+      <w:r>
+        <w:t>application</w:t>
+      </w:r>
+      <w:r>
+        <w:t xml:space="preserve"> is to be able to save report criteria to enable report to be run again in the future</w:t>
       </w:r>
     </w:p>
     <w:p>
@@ -1263,7 +1381,13 @@
         <w:spacing w:before="240" w:after="0"/>
       </w:pPr>
       <w:r>
-        <w:t>The app is to print:</w:t>
+        <w:t xml:space="preserve">The </w:t>
+      </w:r>
+      <w:r>
+        <w:t>application</w:t>
+      </w:r>
+      <w:r>
+        <w:t xml:space="preserve"> is to print:</w:t>
       </w:r>
     </w:p>
     <w:p>
@@ -1398,7 +1522,19 @@
         <w:rPr>
           <w:rFonts w:ascii="Calibri" w:eastAsia="Calibri" w:hAnsi="Calibri" w:cs="Calibri"/>
         </w:rPr>
-        <w:t xml:space="preserve"> app can be used.</w:t>
+        <w:t xml:space="preserve"> </w:t>
+      </w:r>
+      <w:r>
+        <w:rPr>
+          <w:rFonts w:ascii="Calibri" w:eastAsia="Calibri" w:hAnsi="Calibri" w:cs="Calibri"/>
+        </w:rPr>
+        <w:t>application</w:t>
+      </w:r>
+      <w:r>
+        <w:rPr>
+          <w:rFonts w:ascii="Calibri" w:eastAsia="Calibri" w:hAnsi="Calibri" w:cs="Calibri"/>
+        </w:rPr>
+        <w:t xml:space="preserve"> can be used.</w:t>
       </w:r>
     </w:p>
     <w:p>
@@ -1409,14 +1545,12 @@
           <w:numId w:val="13"/>
         </w:numPr>
       </w:pPr>
-      <w:proofErr w:type="gramStart"/>
-      <w:r>
-        <w:rPr>
-          <w:rFonts w:ascii="Calibri" w:eastAsia="Calibri" w:hAnsi="Calibri" w:cs="Calibri"/>
-        </w:rPr>
-        <w:t>The majority of</w:t>
-      </w:r>
-      <w:proofErr w:type="gramEnd"/>
+      <w:r>
+        <w:rPr>
+          <w:rFonts w:ascii="Calibri" w:eastAsia="Calibri" w:hAnsi="Calibri" w:cs="Calibri"/>
+        </w:rPr>
+        <w:t>Most</w:t>
+      </w:r>
       <w:r>
         <w:rPr>
           <w:rFonts w:ascii="Calibri" w:eastAsia="Calibri" w:hAnsi="Calibri" w:cs="Calibri"/>
@@ -1499,14 +1633,12 @@
         </w:rPr>
         <w:t xml:space="preserve"> </w:t>
       </w:r>
-      <w:proofErr w:type="gramStart"/>
-      <w:r>
-        <w:rPr>
-          <w:rFonts w:ascii="Calibri" w:eastAsia="Calibri" w:hAnsi="Calibri" w:cs="Calibri"/>
-        </w:rPr>
-        <w:t>The majority of</w:t>
-      </w:r>
-      <w:proofErr w:type="gramEnd"/>
+      <w:r>
+        <w:rPr>
+          <w:rFonts w:ascii="Calibri" w:eastAsia="Calibri" w:hAnsi="Calibri" w:cs="Calibri"/>
+        </w:rPr>
+        <w:t>Most</w:t>
+      </w:r>
       <w:r>
         <w:rPr>
           <w:rFonts w:ascii="Calibri" w:eastAsia="Calibri" w:hAnsi="Calibri" w:cs="Calibri"/>
@@ -1587,7 +1719,6 @@
         <w:rPr>
           <w:rFonts w:ascii="Calibri" w:eastAsia="Calibri" w:hAnsi="Calibri" w:cs="Calibri"/>
         </w:rPr>
-        <w:lastRenderedPageBreak/>
         <w:t xml:space="preserve">The average user should be able to freely, easily and quickly navigate between the various functions of the </w:t>
       </w:r>
       <w:r>
@@ -1600,7 +1731,19 @@
         <w:rPr>
           <w:rFonts w:ascii="Calibri" w:eastAsia="Calibri" w:hAnsi="Calibri" w:cs="Calibri"/>
         </w:rPr>
-        <w:t xml:space="preserve"> app to complete required tasks.</w:t>
+        <w:t xml:space="preserve"> </w:t>
+      </w:r>
+      <w:r>
+        <w:rPr>
+          <w:rFonts w:ascii="Calibri" w:eastAsia="Calibri" w:hAnsi="Calibri" w:cs="Calibri"/>
+        </w:rPr>
+        <w:t>application</w:t>
+      </w:r>
+      <w:r>
+        <w:rPr>
+          <w:rFonts w:ascii="Calibri" w:eastAsia="Calibri" w:hAnsi="Calibri" w:cs="Calibri"/>
+        </w:rPr>
+        <w:t xml:space="preserve"> to complete required tasks.</w:t>
       </w:r>
     </w:p>
     <w:p>
@@ -1672,7 +1815,13 @@
         <w:t>Pharmacy Error Tracker</w:t>
       </w:r>
       <w:r>
-        <w:t xml:space="preserve"> app:</w:t>
+        <w:t xml:space="preserve"> </w:t>
+      </w:r>
+      <w:r>
+        <w:t>application</w:t>
+      </w:r>
+      <w:r>
+        <w:t>:</w:t>
       </w:r>
     </w:p>
     <w:p>
@@ -1699,7 +1848,10 @@
         <w:t xml:space="preserve"> </w:t>
       </w:r>
       <w:r>
-        <w:t>app shall be fully backed up daily</w:t>
+        <w:t>application</w:t>
+      </w:r>
+      <w:r>
+        <w:t xml:space="preserve"> shall be fully backed up daily</w:t>
       </w:r>
     </w:p>
     <w:p>
@@ -1733,7 +1885,13 @@
         </w:numPr>
       </w:pPr>
       <w:r>
-        <w:t>The mean time between app failures shall exceed four months</w:t>
+        <w:t xml:space="preserve">The mean time between </w:t>
+      </w:r>
+      <w:r>
+        <w:t>application</w:t>
+      </w:r>
+      <w:r>
+        <w:t xml:space="preserve"> failures shall exceed four months</w:t>
       </w:r>
     </w:p>
     <w:p>
@@ -1758,7 +1916,13 @@
         <w:t>Pharmacy Error Tracker</w:t>
       </w:r>
       <w:r>
-        <w:t xml:space="preserve"> app shall give users 99% operational availability.</w:t>
+        <w:t xml:space="preserve"> </w:t>
+      </w:r>
+      <w:r>
+        <w:t>application</w:t>
+      </w:r>
+      <w:r>
+        <w:t xml:space="preserve"> shall give users 99% operational availability.</w:t>
       </w:r>
     </w:p>
     <w:p>
@@ -1803,7 +1967,19 @@
         <w:rPr>
           <w:rFonts w:ascii="Calibri" w:eastAsia="Calibri" w:hAnsi="Calibri" w:cs="Calibri"/>
         </w:rPr>
-        <w:t xml:space="preserve"> app will protect its data:</w:t>
+        <w:t xml:space="preserve"> </w:t>
+      </w:r>
+      <w:r>
+        <w:rPr>
+          <w:rFonts w:ascii="Calibri" w:eastAsia="Calibri" w:hAnsi="Calibri" w:cs="Calibri"/>
+        </w:rPr>
+        <w:t>application</w:t>
+      </w:r>
+      <w:r>
+        <w:rPr>
+          <w:rFonts w:ascii="Calibri" w:eastAsia="Calibri" w:hAnsi="Calibri" w:cs="Calibri"/>
+        </w:rPr>
+        <w:t xml:space="preserve"> will protect its data:</w:t>
       </w:r>
     </w:p>
     <w:p>
@@ -1830,7 +2006,19 @@
         <w:rPr>
           <w:rFonts w:ascii="Calibri" w:eastAsia="Calibri" w:hAnsi="Calibri" w:cs="Calibri"/>
         </w:rPr>
-        <w:t xml:space="preserve"> app will protect 99.99% of its data from intentional corruption through </w:t>
+        <w:t xml:space="preserve"> </w:t>
+      </w:r>
+      <w:r>
+        <w:rPr>
+          <w:rFonts w:ascii="Calibri" w:eastAsia="Calibri" w:hAnsi="Calibri" w:cs="Calibri"/>
+        </w:rPr>
+        <w:t>application</w:t>
+      </w:r>
+      <w:r>
+        <w:rPr>
+          <w:rFonts w:ascii="Calibri" w:eastAsia="Calibri" w:hAnsi="Calibri" w:cs="Calibri"/>
+        </w:rPr>
+        <w:t xml:space="preserve"> will protect 99.99% of its data from intentional corruption through </w:t>
       </w:r>
       <w:r>
         <w:rPr>
@@ -1870,7 +2058,19 @@
         <w:rPr>
           <w:rFonts w:ascii="Calibri" w:eastAsia="Calibri" w:hAnsi="Calibri" w:cs="Calibri"/>
         </w:rPr>
-        <w:t xml:space="preserve"> app will detect repeated authentication failure attempts and advise the Administrator, a minimum of 99.99% of the time, within two minutes if it is unable to verify the identity of any user in less than four attempts within any one-hour period.</w:t>
+        <w:t xml:space="preserve"> </w:t>
+      </w:r>
+      <w:r>
+        <w:rPr>
+          <w:rFonts w:ascii="Calibri" w:eastAsia="Calibri" w:hAnsi="Calibri" w:cs="Calibri"/>
+        </w:rPr>
+        <w:t>application</w:t>
+      </w:r>
+      <w:r>
+        <w:rPr>
+          <w:rFonts w:ascii="Calibri" w:eastAsia="Calibri" w:hAnsi="Calibri" w:cs="Calibri"/>
+        </w:rPr>
+        <w:t xml:space="preserve"> will detect repeated authentication failure attempts and advise the Administrator, a minimum of 99.99% of the time, within two minutes if it is unable to verify the identity of any user in less than four attempts within any one-hour period.</w:t>
       </w:r>
     </w:p>
     <w:p>
@@ -1897,7 +2097,19 @@
         <w:rPr>
           <w:rFonts w:ascii="Calibri" w:eastAsia="Calibri" w:hAnsi="Calibri" w:cs="Calibri"/>
         </w:rPr>
-        <w:t xml:space="preserve"> app shall provide informed feedback to user for any error and/or bad data entry.</w:t>
+        <w:t xml:space="preserve"> </w:t>
+      </w:r>
+      <w:r>
+        <w:rPr>
+          <w:rFonts w:ascii="Calibri" w:eastAsia="Calibri" w:hAnsi="Calibri" w:cs="Calibri"/>
+        </w:rPr>
+        <w:t>application</w:t>
+      </w:r>
+      <w:r>
+        <w:rPr>
+          <w:rFonts w:ascii="Calibri" w:eastAsia="Calibri" w:hAnsi="Calibri" w:cs="Calibri"/>
+        </w:rPr>
+        <w:t xml:space="preserve"> shall provide informed feedback to user for any error and/or bad data entry.</w:t>
       </w:r>
     </w:p>
     <w:p>
@@ -1942,7 +2154,19 @@
         <w:rPr>
           <w:rFonts w:ascii="Calibri" w:eastAsia="Calibri" w:hAnsi="Calibri" w:cs="Calibri"/>
         </w:rPr>
-        <w:t xml:space="preserve"> app:</w:t>
+        <w:t xml:space="preserve"> </w:t>
+      </w:r>
+      <w:r>
+        <w:rPr>
+          <w:rFonts w:ascii="Calibri" w:eastAsia="Calibri" w:hAnsi="Calibri" w:cs="Calibri"/>
+        </w:rPr>
+        <w:t>application</w:t>
+      </w:r>
+      <w:r>
+        <w:rPr>
+          <w:rFonts w:ascii="Calibri" w:eastAsia="Calibri" w:hAnsi="Calibri" w:cs="Calibri"/>
+        </w:rPr>
+        <w:t>:</w:t>
       </w:r>
     </w:p>
     <w:p>
@@ -1969,56 +2193,43 @@
         <w:rPr>
           <w:rFonts w:ascii="Calibri" w:eastAsia="Calibri" w:hAnsi="Calibri" w:cs="Calibri"/>
         </w:rPr>
-        <w:t xml:space="preserve"> app shall save all changes to the </w:t>
-      </w:r>
-      <w:proofErr w:type="spellStart"/>
-      <w:proofErr w:type="gramStart"/>
-      <w:r>
-        <w:rPr>
-          <w:rFonts w:ascii="Calibri" w:eastAsia="Calibri" w:hAnsi="Calibri" w:cs="Calibri"/>
-        </w:rPr>
-        <w:t>SQLLite</w:t>
-      </w:r>
-      <w:proofErr w:type="spellEnd"/>
-      <w:r>
-        <w:rPr>
-          <w:rFonts w:ascii="Calibri" w:eastAsia="Calibri" w:hAnsi="Calibri" w:cs="Calibri"/>
-        </w:rPr>
-        <w:t xml:space="preserve">  database</w:t>
-      </w:r>
-      <w:proofErr w:type="gramEnd"/>
-      <w:r>
-        <w:rPr>
-          <w:rFonts w:ascii="Calibri" w:eastAsia="Calibri" w:hAnsi="Calibri" w:cs="Calibri"/>
-        </w:rPr>
-        <w:t xml:space="preserve"> on the Android device every hour at a minimum.</w:t>
-      </w:r>
-    </w:p>
-    <w:p>
-      <w:pPr>
-        <w:pStyle w:val="ListParagraph"/>
-        <w:numPr>
-          <w:ilvl w:val="0"/>
-          <w:numId w:val="10"/>
-        </w:numPr>
-      </w:pPr>
-      <w:r>
-        <w:rPr>
-          <w:rFonts w:ascii="Calibri" w:eastAsia="Calibri" w:hAnsi="Calibri" w:cs="Calibri"/>
-        </w:rPr>
-        <w:t xml:space="preserve">The </w:t>
-      </w:r>
-      <w:r>
-        <w:rPr>
-          <w:rFonts w:ascii="Calibri" w:eastAsia="Calibri" w:hAnsi="Calibri" w:cs="Calibri"/>
-        </w:rPr>
-        <w:t>Pharmacy Error Tracker</w:t>
-      </w:r>
-      <w:r>
-        <w:rPr>
-          <w:rFonts w:ascii="Calibri" w:eastAsia="Calibri" w:hAnsi="Calibri" w:cs="Calibri"/>
-        </w:rPr>
-        <w:t xml:space="preserve"> app shall be backed up to the cloud server MySQL database hourly at a minimum. If access to the cloud server is constantly available, the app is send updates to the server as changes are made.</w:t>
+        <w:t xml:space="preserve"> </w:t>
+      </w:r>
+      <w:r>
+        <w:rPr>
+          <w:rFonts w:ascii="Calibri" w:eastAsia="Calibri" w:hAnsi="Calibri" w:cs="Calibri"/>
+        </w:rPr>
+        <w:t>application</w:t>
+      </w:r>
+      <w:r>
+        <w:rPr>
+          <w:rFonts w:ascii="Calibri" w:eastAsia="Calibri" w:hAnsi="Calibri" w:cs="Calibri"/>
+        </w:rPr>
+        <w:t xml:space="preserve"> shall be backed up to the </w:t>
+      </w:r>
+      <w:r>
+        <w:rPr>
+          <w:rFonts w:ascii="Calibri" w:eastAsia="Calibri" w:hAnsi="Calibri" w:cs="Calibri"/>
+        </w:rPr>
+        <w:t>web</w:t>
+      </w:r>
+      <w:r>
+        <w:rPr>
+          <w:rFonts w:ascii="Calibri" w:eastAsia="Calibri" w:hAnsi="Calibri" w:cs="Calibri"/>
+        </w:rPr>
+        <w:t>server MyS</w:t>
+      </w:r>
+      <w:r>
+        <w:rPr>
+          <w:rFonts w:ascii="Calibri" w:eastAsia="Calibri" w:hAnsi="Calibri" w:cs="Calibri"/>
+        </w:rPr>
+        <w:t>QL database hourly at a minimum</w:t>
+      </w:r>
+      <w:r>
+        <w:rPr>
+          <w:rFonts w:ascii="Calibri" w:eastAsia="Calibri" w:hAnsi="Calibri" w:cs="Calibri"/>
+        </w:rPr>
+        <w:t>.</w:t>
       </w:r>
     </w:p>
     <w:p>
@@ -2114,7 +2325,19 @@
         <w:rPr>
           <w:rFonts w:ascii="Calibri" w:eastAsia="Calibri" w:hAnsi="Calibri" w:cs="Calibri"/>
         </w:rPr>
-        <w:t xml:space="preserve"> app is to respond to user requests as follows:</w:t>
+        <w:t xml:space="preserve"> </w:t>
+      </w:r>
+      <w:r>
+        <w:rPr>
+          <w:rFonts w:ascii="Calibri" w:eastAsia="Calibri" w:hAnsi="Calibri" w:cs="Calibri"/>
+        </w:rPr>
+        <w:t>application</w:t>
+      </w:r>
+      <w:r>
+        <w:rPr>
+          <w:rFonts w:ascii="Calibri" w:eastAsia="Calibri" w:hAnsi="Calibri" w:cs="Calibri"/>
+        </w:rPr>
+        <w:t xml:space="preserve"> is to respond to user requests as follows:</w:t>
       </w:r>
     </w:p>
     <w:p>
@@ -2236,7 +2459,6 @@
           <w:sz w:val="24"/>
           <w:szCs w:val="24"/>
         </w:rPr>
-        <w:lastRenderedPageBreak/>
         <w:t>3.4.1</w:t>
       </w:r>
       <w:r>
@@ -2280,7 +2502,19 @@
         <w:rPr>
           <w:rFonts w:ascii="Calibri" w:eastAsia="Calibri" w:hAnsi="Calibri" w:cs="Calibri"/>
         </w:rPr>
-        <w:t xml:space="preserve"> app needs to be able to integrate with other applications and the platform for which it will be supported.</w:t>
+        <w:t xml:space="preserve"> </w:t>
+      </w:r>
+      <w:r>
+        <w:rPr>
+          <w:rFonts w:ascii="Calibri" w:eastAsia="Calibri" w:hAnsi="Calibri" w:cs="Calibri"/>
+        </w:rPr>
+        <w:t>application</w:t>
+      </w:r>
+      <w:r>
+        <w:rPr>
+          <w:rFonts w:ascii="Calibri" w:eastAsia="Calibri" w:hAnsi="Calibri" w:cs="Calibri"/>
+        </w:rPr>
+        <w:t xml:space="preserve"> needs to be able to integrate with other applications and the platform for which it will be supported.</w:t>
       </w:r>
     </w:p>
     <w:p>
@@ -2307,7 +2541,19 @@
         <w:rPr>
           <w:rFonts w:ascii="Calibri" w:eastAsia="Calibri" w:hAnsi="Calibri" w:cs="Calibri"/>
         </w:rPr>
-        <w:t xml:space="preserve"> app will be built for the Android platform.</w:t>
+        <w:t xml:space="preserve"> </w:t>
+      </w:r>
+      <w:r>
+        <w:rPr>
+          <w:rFonts w:ascii="Calibri" w:eastAsia="Calibri" w:hAnsi="Calibri" w:cs="Calibri"/>
+        </w:rPr>
+        <w:t>application will be built for a single page web application</w:t>
+      </w:r>
+      <w:r>
+        <w:rPr>
+          <w:rFonts w:ascii="Calibri" w:eastAsia="Calibri" w:hAnsi="Calibri" w:cs="Calibri"/>
+        </w:rPr>
+        <w:t>.</w:t>
       </w:r>
     </w:p>
     <w:p>
@@ -2334,14 +2580,26 @@
         <w:rPr>
           <w:rFonts w:ascii="Calibri" w:eastAsia="Calibri" w:hAnsi="Calibri" w:cs="Calibri"/>
         </w:rPr>
-        <w:t xml:space="preserve"> app is required to integrate with </w:t>
+        <w:t xml:space="preserve"> </w:t>
+      </w:r>
+      <w:r>
+        <w:rPr>
+          <w:rFonts w:ascii="Calibri" w:eastAsia="Calibri" w:hAnsi="Calibri" w:cs="Calibri"/>
+        </w:rPr>
+        <w:t>application</w:t>
+      </w:r>
+      <w:r>
+        <w:rPr>
+          <w:rFonts w:ascii="Calibri" w:eastAsia="Calibri" w:hAnsi="Calibri" w:cs="Calibri"/>
+        </w:rPr>
+        <w:t xml:space="preserve"> is required to integrate with </w:t>
       </w:r>
       <w:proofErr w:type="spellStart"/>
       <w:r>
         <w:rPr>
           <w:rFonts w:ascii="Calibri" w:eastAsia="Calibri" w:hAnsi="Calibri" w:cs="Calibri"/>
         </w:rPr>
-        <w:t>Redash</w:t>
+        <w:t>Metabase</w:t>
       </w:r>
       <w:proofErr w:type="spellEnd"/>
       <w:r>
@@ -2375,14 +2633,26 @@
         <w:rPr>
           <w:rFonts w:ascii="Calibri" w:eastAsia="Calibri" w:hAnsi="Calibri" w:cs="Calibri"/>
         </w:rPr>
-        <w:t xml:space="preserve"> app shall be able to integrate with </w:t>
+        <w:t xml:space="preserve"> </w:t>
+      </w:r>
+      <w:r>
+        <w:rPr>
+          <w:rFonts w:ascii="Calibri" w:eastAsia="Calibri" w:hAnsi="Calibri" w:cs="Calibri"/>
+        </w:rPr>
+        <w:t>application</w:t>
+      </w:r>
+      <w:r>
+        <w:rPr>
+          <w:rFonts w:ascii="Calibri" w:eastAsia="Calibri" w:hAnsi="Calibri" w:cs="Calibri"/>
+        </w:rPr>
+        <w:t xml:space="preserve"> shall be able to integrate with </w:t>
       </w:r>
       <w:proofErr w:type="spellStart"/>
       <w:r>
         <w:rPr>
           <w:rFonts w:ascii="Calibri" w:eastAsia="Calibri" w:hAnsi="Calibri" w:cs="Calibri"/>
         </w:rPr>
-        <w:t>Redash</w:t>
+        <w:t>Metabase</w:t>
       </w:r>
       <w:proofErr w:type="spellEnd"/>
       <w:r>
@@ -2416,28 +2686,26 @@
         <w:rPr>
           <w:rFonts w:ascii="Calibri" w:eastAsia="Calibri" w:hAnsi="Calibri" w:cs="Calibri"/>
         </w:rPr>
-        <w:t xml:space="preserve"> app is to be integrated with MySQL through </w:t>
+        <w:t xml:space="preserve"> </w:t>
+      </w:r>
+      <w:r>
+        <w:rPr>
+          <w:rFonts w:ascii="Calibri" w:eastAsia="Calibri" w:hAnsi="Calibri" w:cs="Calibri"/>
+        </w:rPr>
+        <w:t>application</w:t>
+      </w:r>
+      <w:r>
+        <w:rPr>
+          <w:rFonts w:ascii="Calibri" w:eastAsia="Calibri" w:hAnsi="Calibri" w:cs="Calibri"/>
+        </w:rPr>
+        <w:t xml:space="preserve"> is to be integrated with MySQL through </w:t>
       </w:r>
       <w:proofErr w:type="spellStart"/>
       <w:r>
         <w:rPr>
           <w:rFonts w:ascii="Calibri" w:eastAsia="Calibri" w:hAnsi="Calibri" w:cs="Calibri"/>
         </w:rPr>
-        <w:t>Redash</w:t>
-      </w:r>
-      <w:proofErr w:type="spellEnd"/>
-      <w:r>
-        <w:rPr>
-          <w:rFonts w:ascii="Calibri" w:eastAsia="Calibri" w:hAnsi="Calibri" w:cs="Calibri"/>
-        </w:rPr>
-        <w:t xml:space="preserve"> and </w:t>
-      </w:r>
-      <w:proofErr w:type="spellStart"/>
-      <w:r>
-        <w:rPr>
-          <w:rFonts w:ascii="Calibri" w:eastAsia="Calibri" w:hAnsi="Calibri" w:cs="Calibri"/>
-        </w:rPr>
-        <w:t>SQLLite</w:t>
+        <w:t>Metabase</w:t>
       </w:r>
       <w:proofErr w:type="spellEnd"/>
       <w:r>
@@ -2471,7 +2739,43 @@
         <w:rPr>
           <w:rFonts w:ascii="Calibri" w:eastAsia="Calibri" w:hAnsi="Calibri" w:cs="Calibri"/>
         </w:rPr>
-        <w:t xml:space="preserve"> app is to be integrated with the cloud server holding an instance of the MySQL database.</w:t>
+        <w:t xml:space="preserve"> </w:t>
+      </w:r>
+      <w:r>
+        <w:rPr>
+          <w:rFonts w:ascii="Calibri" w:eastAsia="Calibri" w:hAnsi="Calibri" w:cs="Calibri"/>
+        </w:rPr>
+        <w:t>application</w:t>
+      </w:r>
+      <w:r>
+        <w:rPr>
+          <w:rFonts w:ascii="Calibri" w:eastAsia="Calibri" w:hAnsi="Calibri" w:cs="Calibri"/>
+        </w:rPr>
+        <w:t xml:space="preserve"> is to be integrated with </w:t>
+      </w:r>
+      <w:r>
+        <w:rPr>
+          <w:rFonts w:ascii="Calibri" w:eastAsia="Calibri" w:hAnsi="Calibri" w:cs="Calibri"/>
+        </w:rPr>
+        <w:t>a</w:t>
+      </w:r>
+      <w:r>
+        <w:rPr>
+          <w:rFonts w:ascii="Calibri" w:eastAsia="Calibri" w:hAnsi="Calibri" w:cs="Calibri"/>
+        </w:rPr>
+        <w:t xml:space="preserve"> </w:t>
+      </w:r>
+      <w:r>
+        <w:rPr>
+          <w:rFonts w:ascii="Calibri" w:eastAsia="Calibri" w:hAnsi="Calibri" w:cs="Calibri"/>
+        </w:rPr>
+        <w:t>web</w:t>
+      </w:r>
+      <w:r>
+        <w:rPr>
+          <w:rFonts w:ascii="Calibri" w:eastAsia="Calibri" w:hAnsi="Calibri" w:cs="Calibri"/>
+        </w:rPr>
+        <w:t>server holding an instance of the MySQL database.</w:t>
       </w:r>
     </w:p>
     <w:p>
@@ -2534,7 +2838,19 @@
         <w:rPr>
           <w:rFonts w:ascii="Calibri" w:eastAsia="Calibri" w:hAnsi="Calibri" w:cs="Calibri"/>
         </w:rPr>
-        <w:t xml:space="preserve"> app will meet.</w:t>
+        <w:t xml:space="preserve"> </w:t>
+      </w:r>
+      <w:r>
+        <w:rPr>
+          <w:rFonts w:ascii="Calibri" w:eastAsia="Calibri" w:hAnsi="Calibri" w:cs="Calibri"/>
+        </w:rPr>
+        <w:t>application</w:t>
+      </w:r>
+      <w:r>
+        <w:rPr>
+          <w:rFonts w:ascii="Calibri" w:eastAsia="Calibri" w:hAnsi="Calibri" w:cs="Calibri"/>
+        </w:rPr>
+        <w:t xml:space="preserve"> will meet.</w:t>
       </w:r>
     </w:p>
     <w:p>
@@ -2561,7 +2877,32 @@
         <w:rPr>
           <w:rFonts w:ascii="Calibri" w:eastAsia="Calibri" w:hAnsi="Calibri" w:cs="Calibri"/>
         </w:rPr>
-        <w:t xml:space="preserve"> app will be Android 16: Android 4.1 (Jelly Bean), which currently enables the app to be used on approximately 99.2% of Android devices.</w:t>
+        <w:t xml:space="preserve"> </w:t>
+      </w:r>
+      <w:r>
+        <w:rPr>
+          <w:rFonts w:ascii="Calibri" w:eastAsia="Calibri" w:hAnsi="Calibri" w:cs="Calibri"/>
+        </w:rPr>
+        <w:t>application</w:t>
+      </w:r>
+      <w:r>
+        <w:rPr>
+          <w:rFonts w:ascii="Calibri" w:eastAsia="Calibri" w:hAnsi="Calibri" w:cs="Calibri"/>
+        </w:rPr>
+        <w:t xml:space="preserve"> will be </w:t>
+      </w:r>
+      <w:r>
+        <w:rPr>
+          <w:rFonts w:ascii="Calibri" w:eastAsia="Calibri" w:hAnsi="Calibri" w:cs="Calibri"/>
+          <w:color w:val="FF0000"/>
+        </w:rPr>
+        <w:t>to be decided</w:t>
+      </w:r>
+      <w:r>
+        <w:rPr>
+          <w:rFonts w:ascii="Calibri" w:eastAsia="Calibri" w:hAnsi="Calibri" w:cs="Calibri"/>
+        </w:rPr>
+        <w:t>.</w:t>
       </w:r>
     </w:p>
     <w:p>
@@ -2588,7 +2929,19 @@
         <w:rPr>
           <w:rFonts w:ascii="Calibri" w:eastAsia="Calibri" w:hAnsi="Calibri" w:cs="Calibri"/>
         </w:rPr>
-        <w:t xml:space="preserve"> app will conform to current standards.</w:t>
+        <w:t xml:space="preserve"> </w:t>
+      </w:r>
+      <w:r>
+        <w:rPr>
+          <w:rFonts w:ascii="Calibri" w:eastAsia="Calibri" w:hAnsi="Calibri" w:cs="Calibri"/>
+        </w:rPr>
+        <w:t>application</w:t>
+      </w:r>
+      <w:r>
+        <w:rPr>
+          <w:rFonts w:ascii="Calibri" w:eastAsia="Calibri" w:hAnsi="Calibri" w:cs="Calibri"/>
+        </w:rPr>
+        <w:t xml:space="preserve"> will conform to current standards.</w:t>
       </w:r>
     </w:p>
     <w:p>
@@ -2633,7 +2986,19 @@
         <w:rPr>
           <w:rFonts w:ascii="Calibri" w:eastAsia="Calibri" w:hAnsi="Calibri" w:cs="Calibri"/>
         </w:rPr>
-        <w:t xml:space="preserve"> user flow (how the user interacts with the app)</w:t>
+        <w:t xml:space="preserve"> user flow (how the user interacts with the </w:t>
+      </w:r>
+      <w:r>
+        <w:rPr>
+          <w:rFonts w:ascii="Calibri" w:eastAsia="Calibri" w:hAnsi="Calibri" w:cs="Calibri"/>
+        </w:rPr>
+        <w:t>application</w:t>
+      </w:r>
+      <w:r>
+        <w:rPr>
+          <w:rFonts w:ascii="Calibri" w:eastAsia="Calibri" w:hAnsi="Calibri" w:cs="Calibri"/>
+        </w:rPr>
+        <w:t>)</w:t>
       </w:r>
     </w:p>
     <w:p>
@@ -2781,14 +3146,40 @@
         <w:rPr>
           <w:rFonts w:ascii="Calibri" w:eastAsia="Calibri" w:hAnsi="Calibri" w:cs="Calibri"/>
         </w:rPr>
-        <w:t xml:space="preserve"> app will conform to current </w:t>
+        <w:t xml:space="preserve"> </w:t>
+      </w:r>
+      <w:r>
+        <w:rPr>
+          <w:rFonts w:ascii="Calibri" w:eastAsia="Calibri" w:hAnsi="Calibri" w:cs="Calibri"/>
+        </w:rPr>
+        <w:t>application</w:t>
+      </w:r>
+      <w:r>
+        <w:rPr>
+          <w:rFonts w:ascii="Calibri" w:eastAsia="Calibri" w:hAnsi="Calibri" w:cs="Calibri"/>
+        </w:rPr>
+        <w:t xml:space="preserve"> will conform to current </w:t>
       </w:r>
       <w:r>
         <w:rPr>
           <w:rFonts w:ascii="Calibri" w:eastAsia="Calibri" w:hAnsi="Calibri" w:cs="Calibri"/>
           <w:lang w:val="en-AU"/>
         </w:rPr>
-        <w:t>Java Programming Style Guidelines for ease of reading and maintenance of code.</w:t>
+        <w:t>World Wide Web Consortium (W3C)</w:t>
+      </w:r>
+      <w:r>
+        <w:rPr>
+          <w:rFonts w:ascii="Calibri" w:eastAsia="Calibri" w:hAnsi="Calibri" w:cs="Calibri"/>
+          <w:lang w:val="en-AU"/>
+        </w:rPr>
+        <w:t xml:space="preserve"> standards </w:t>
+      </w:r>
+      <w:r>
+        <w:rPr>
+          <w:rFonts w:ascii="Calibri" w:eastAsia="Calibri" w:hAnsi="Calibri" w:cs="Calibri"/>
+          <w:lang w:val="en-AU"/>
+        </w:rPr>
+        <w:t>for ease of reading and maintenance of code.</w:t>
       </w:r>
     </w:p>
     <w:p>
@@ -2889,35 +3280,73 @@
         <w:rPr>
           <w:rFonts w:ascii="Calibri" w:eastAsia="Calibri" w:hAnsi="Calibri" w:cs="Calibri"/>
         </w:rPr>
-        <w:t xml:space="preserve"> app will require a relational database to capture the required information. As the commercial off-the-shelf (COTS) product – </w:t>
+        <w:t xml:space="preserve"> </w:t>
+      </w:r>
+      <w:r>
+        <w:rPr>
+          <w:rFonts w:ascii="Calibri" w:eastAsia="Calibri" w:hAnsi="Calibri" w:cs="Calibri"/>
+        </w:rPr>
+        <w:t>application</w:t>
+      </w:r>
+      <w:r>
+        <w:rPr>
+          <w:rFonts w:ascii="Calibri" w:eastAsia="Calibri" w:hAnsi="Calibri" w:cs="Calibri"/>
+        </w:rPr>
+        <w:t xml:space="preserve"> will require a relational database to capture the required information. As the commercial off-the-shelf (COTS) product – </w:t>
       </w:r>
       <w:proofErr w:type="spellStart"/>
       <w:r>
         <w:rPr>
           <w:rFonts w:ascii="Calibri" w:eastAsia="Calibri" w:hAnsi="Calibri" w:cs="Calibri"/>
         </w:rPr>
-        <w:t>Redash</w:t>
+        <w:t>Metabase</w:t>
       </w:r>
       <w:proofErr w:type="spellEnd"/>
       <w:r>
         <w:rPr>
           <w:rFonts w:ascii="Calibri" w:eastAsia="Calibri" w:hAnsi="Calibri" w:cs="Calibri"/>
         </w:rPr>
-        <w:t xml:space="preserve"> – will be used and Android as the platform, MySQL will be the required relational database. This will enable the use of </w:t>
-      </w:r>
-      <w:proofErr w:type="spellStart"/>
-      <w:r>
-        <w:rPr>
-          <w:rFonts w:ascii="Calibri" w:eastAsia="Calibri" w:hAnsi="Calibri" w:cs="Calibri"/>
-        </w:rPr>
-        <w:t>SQLLite</w:t>
-      </w:r>
-      <w:proofErr w:type="spellEnd"/>
-      <w:r>
-        <w:rPr>
-          <w:rFonts w:ascii="Calibri" w:eastAsia="Calibri" w:hAnsi="Calibri" w:cs="Calibri"/>
-        </w:rPr>
-        <w:t xml:space="preserve"> as the app database for ease of integration with MySQL when the connection between the app and the cloud is unavailable.</w:t>
+        <w:t xml:space="preserve"> – will be used and </w:t>
+      </w:r>
+      <w:r>
+        <w:rPr>
+          <w:rFonts w:ascii="Calibri" w:eastAsia="Calibri" w:hAnsi="Calibri" w:cs="Calibri"/>
+          <w:color w:val="FF0000"/>
+        </w:rPr>
+        <w:t>to be decided</w:t>
+      </w:r>
+      <w:bookmarkStart w:id="0" w:name="_GoBack"/>
+      <w:bookmarkEnd w:id="0"/>
+      <w:r>
+        <w:rPr>
+          <w:rFonts w:ascii="Calibri" w:eastAsia="Calibri" w:hAnsi="Calibri" w:cs="Calibri"/>
+          <w:color w:val="FF0000"/>
+        </w:rPr>
+        <w:t xml:space="preserve"> </w:t>
+      </w:r>
+      <w:r>
+        <w:rPr>
+          <w:rFonts w:ascii="Calibri" w:eastAsia="Calibri" w:hAnsi="Calibri" w:cs="Calibri"/>
+        </w:rPr>
+        <w:t xml:space="preserve">as the </w:t>
+      </w:r>
+      <w:r>
+        <w:rPr>
+          <w:rFonts w:ascii="Calibri" w:eastAsia="Calibri" w:hAnsi="Calibri" w:cs="Calibri"/>
+        </w:rPr>
+        <w:t>framework</w:t>
+      </w:r>
+      <w:r>
+        <w:rPr>
+          <w:rFonts w:ascii="Calibri" w:eastAsia="Calibri" w:hAnsi="Calibri" w:cs="Calibri"/>
+        </w:rPr>
+        <w:t>, MySQL will be the required relational database</w:t>
+      </w:r>
+      <w:r>
+        <w:rPr>
+          <w:rFonts w:ascii="Calibri" w:eastAsia="Calibri" w:hAnsi="Calibri" w:cs="Calibri"/>
+        </w:rPr>
+        <w:t>.</w:t>
       </w:r>
     </w:p>
     <w:p>
@@ -2970,7 +3399,19 @@
         <w:rPr>
           <w:rFonts w:ascii="Calibri" w:eastAsia="Calibri" w:hAnsi="Calibri" w:cs="Calibri"/>
         </w:rPr>
-        <w:t>Programming language to be used is Java.</w:t>
+        <w:t xml:space="preserve">Programming language to be used is </w:t>
+      </w:r>
+      <w:r>
+        <w:rPr>
+          <w:rFonts w:ascii="Calibri" w:eastAsia="Calibri" w:hAnsi="Calibri" w:cs="Calibri"/>
+        </w:rPr>
+        <w:t>HTML, CSS, JavaScript</w:t>
+      </w:r>
+      <w:r>
+        <w:rPr>
+          <w:rFonts w:ascii="Calibri" w:eastAsia="Calibri" w:hAnsi="Calibri" w:cs="Calibri"/>
+        </w:rPr>
+        <w:t>.</w:t>
       </w:r>
     </w:p>
     <w:p>
@@ -2992,7 +3433,21 @@
           <w:rFonts w:ascii="Calibri" w:eastAsia="Calibri" w:hAnsi="Calibri" w:cs="Calibri"/>
           <w:lang w:val="en-AU"/>
         </w:rPr>
-        <w:t>Java Programming Style Guidelines.</w:t>
+        <w:t xml:space="preserve">World Wide Web Consortium (W3C) </w:t>
+      </w:r>
+      <w:r>
+        <w:rPr>
+          <w:rFonts w:ascii="Calibri" w:eastAsia="Calibri" w:hAnsi="Calibri" w:cs="Calibri"/>
+          <w:lang w:val="en-AU"/>
+        </w:rPr>
+        <w:t>standards</w:t>
+      </w:r>
+      <w:r>
+        <w:rPr>
+          <w:rFonts w:ascii="Calibri" w:eastAsia="Calibri" w:hAnsi="Calibri" w:cs="Calibri"/>
+          <w:lang w:val="en-AU"/>
+        </w:rPr>
+        <w:t>.</w:t>
       </w:r>
     </w:p>
     <w:p>
@@ -3008,14 +3463,7 @@
           <w:rFonts w:ascii="Calibri" w:eastAsia="Calibri" w:hAnsi="Calibri" w:cs="Calibri"/>
           <w:lang w:val="en-AU"/>
         </w:rPr>
-        <w:lastRenderedPageBreak/>
-        <w:t xml:space="preserve">Android Studio will be used to create the app with an </w:t>
-      </w:r>
-      <w:r>
-        <w:rPr>
-          <w:rFonts w:ascii="Calibri" w:eastAsia="Calibri" w:hAnsi="Calibri" w:cs="Calibri"/>
-        </w:rPr>
-        <w:t>architectural standard of Android 16: Android 4.1 (Jelly Bean).</w:t>
+        <w:t>Visual Studio Code will be the main development environment.</w:t>
       </w:r>
     </w:p>
     <w:p>
@@ -3181,16 +3629,20 @@
         <w:rPr>
           <w:rFonts w:ascii="Calibri" w:eastAsia="Calibri" w:hAnsi="Calibri" w:cs="Calibri"/>
         </w:rPr>
-        <w:t xml:space="preserve"> app is required to interface with </w:t>
-      </w:r>
-      <w:proofErr w:type="spellStart"/>
-      <w:r>
-        <w:rPr>
-          <w:rFonts w:ascii="Calibri" w:eastAsia="Calibri" w:hAnsi="Calibri" w:cs="Calibri"/>
-        </w:rPr>
-        <w:t>SQLLite</w:t>
-      </w:r>
-      <w:proofErr w:type="spellEnd"/>
+        <w:t xml:space="preserve"> </w:t>
+      </w:r>
+      <w:r>
+        <w:rPr>
+          <w:rFonts w:ascii="Calibri" w:eastAsia="Calibri" w:hAnsi="Calibri" w:cs="Calibri"/>
+        </w:rPr>
+        <w:t>application</w:t>
+      </w:r>
+      <w:r>
+        <w:rPr>
+          <w:rFonts w:ascii="Calibri" w:eastAsia="Calibri" w:hAnsi="Calibri" w:cs="Calibri"/>
+        </w:rPr>
+        <w:t xml:space="preserve"> is required to interface with MySQL</w:t>
+      </w:r>
       <w:r>
         <w:rPr>
           <w:rFonts w:ascii="Calibri" w:eastAsia="Calibri" w:hAnsi="Calibri" w:cs="Calibri"/>
@@ -3259,7 +3711,19 @@
         <w:rPr>
           <w:rFonts w:ascii="Calibri" w:eastAsia="Calibri" w:hAnsi="Calibri" w:cs="Calibri"/>
         </w:rPr>
-        <w:t xml:space="preserve"> app is to interface with:</w:t>
+        <w:t xml:space="preserve"> </w:t>
+      </w:r>
+      <w:r>
+        <w:rPr>
+          <w:rFonts w:ascii="Calibri" w:eastAsia="Calibri" w:hAnsi="Calibri" w:cs="Calibri"/>
+        </w:rPr>
+        <w:t>application</w:t>
+      </w:r>
+      <w:r>
+        <w:rPr>
+          <w:rFonts w:ascii="Calibri" w:eastAsia="Calibri" w:hAnsi="Calibri" w:cs="Calibri"/>
+        </w:rPr>
+        <w:t xml:space="preserve"> is to interface with:</w:t>
       </w:r>
     </w:p>
     <w:p>
@@ -3275,7 +3739,7 @@
         <w:rPr>
           <w:rFonts w:ascii="Calibri" w:eastAsia="Calibri" w:hAnsi="Calibri" w:cs="Calibri"/>
         </w:rPr>
-        <w:t>Redash</w:t>
+        <w:t>Metabase</w:t>
       </w:r>
       <w:proofErr w:type="spellEnd"/>
     </w:p>
@@ -3291,22 +3755,19 @@
         <w:rPr>
           <w:rFonts w:ascii="Calibri" w:eastAsia="Calibri" w:hAnsi="Calibri" w:cs="Calibri"/>
         </w:rPr>
-        <w:t>A cloud server</w:t>
-      </w:r>
-    </w:p>
-    <w:p>
-      <w:pPr>
-        <w:pStyle w:val="ListParagraph"/>
-        <w:numPr>
-          <w:ilvl w:val="0"/>
-          <w:numId w:val="6"/>
-        </w:numPr>
-      </w:pPr>
-      <w:r>
-        <w:rPr>
-          <w:rFonts w:ascii="Calibri" w:eastAsia="Calibri" w:hAnsi="Calibri" w:cs="Calibri"/>
-        </w:rPr>
-        <w:t>MySQL</w:t>
+        <w:t xml:space="preserve">A </w:t>
+      </w:r>
+      <w:r>
+        <w:rPr>
+          <w:rFonts w:ascii="Calibri" w:eastAsia="Calibri" w:hAnsi="Calibri" w:cs="Calibri"/>
+        </w:rPr>
+        <w:t>web</w:t>
+      </w:r>
+      <w:r>
+        <w:rPr>
+          <w:rFonts w:ascii="Calibri" w:eastAsia="Calibri" w:hAnsi="Calibri" w:cs="Calibri"/>
+        </w:rPr>
+        <w:t>server</w:t>
       </w:r>
     </w:p>
     <w:p>
@@ -3363,7 +3824,19 @@
         <w:rPr>
           <w:rFonts w:ascii="Calibri" w:eastAsia="Calibri" w:hAnsi="Calibri" w:cs="Calibri"/>
         </w:rPr>
-        <w:t xml:space="preserve"> app is to be designed to be used on a smart phone with scalability to a standard sized tablet. The most popular tablet size is currently around 10-inch screen. </w:t>
+        <w:t xml:space="preserve"> </w:t>
+      </w:r>
+      <w:r>
+        <w:rPr>
+          <w:rFonts w:ascii="Calibri" w:eastAsia="Calibri" w:hAnsi="Calibri" w:cs="Calibri"/>
+        </w:rPr>
+        <w:t>application</w:t>
+      </w:r>
+      <w:r>
+        <w:rPr>
+          <w:rFonts w:ascii="Calibri" w:eastAsia="Calibri" w:hAnsi="Calibri" w:cs="Calibri"/>
+        </w:rPr>
+        <w:t xml:space="preserve"> is to be designed to be used on a smart phone with scalability to a standard sized tablet. The most popular tablet size is currently around 10-inch screen. </w:t>
       </w:r>
     </w:p>
     <w:p>
@@ -3426,7 +3899,25 @@
         <w:rPr>
           <w:rFonts w:ascii="Calibri" w:eastAsia="Calibri" w:hAnsi="Calibri" w:cs="Calibri"/>
         </w:rPr>
-        <w:t xml:space="preserve"> app is to be fully developed by October 2018.</w:t>
+        <w:t xml:space="preserve"> </w:t>
+      </w:r>
+      <w:r>
+        <w:rPr>
+          <w:rFonts w:ascii="Calibri" w:eastAsia="Calibri" w:hAnsi="Calibri" w:cs="Calibri"/>
+        </w:rPr>
+        <w:t>application</w:t>
+      </w:r>
+      <w:r>
+        <w:rPr>
+          <w:rFonts w:ascii="Calibri" w:eastAsia="Calibri" w:hAnsi="Calibri" w:cs="Calibri"/>
+        </w:rPr>
+        <w:t xml:space="preserve"> is to be fully developed by October 201</w:t>
+      </w:r>
+      <w:r>
+        <w:rPr>
+          <w:rFonts w:ascii="Calibri" w:eastAsia="Calibri" w:hAnsi="Calibri" w:cs="Calibri"/>
+        </w:rPr>
+        <w:t>8 (final date to be advised in ITC309).</w:t>
       </w:r>
     </w:p>
     <w:p>
@@ -3454,7 +3945,19 @@
         <w:rPr>
           <w:rFonts w:ascii="Calibri" w:eastAsia="Calibri" w:hAnsi="Calibri" w:cs="Calibri"/>
         </w:rPr>
-        <w:t>Life Cycle Objectives Milestone – due: 6 April 2018</w:t>
+        <w:t xml:space="preserve">Life Cycle Objectives Milestone – due: </w:t>
+      </w:r>
+      <w:r>
+        <w:rPr>
+          <w:rFonts w:ascii="Calibri" w:eastAsia="Calibri" w:hAnsi="Calibri" w:cs="Calibri"/>
+        </w:rPr>
+        <w:t>9</w:t>
+      </w:r>
+      <w:r>
+        <w:rPr>
+          <w:rFonts w:ascii="Calibri" w:eastAsia="Calibri" w:hAnsi="Calibri" w:cs="Calibri"/>
+        </w:rPr>
+        <w:t xml:space="preserve"> April 2018</w:t>
       </w:r>
     </w:p>
     <w:p>
@@ -3604,7 +4107,19 @@
         <w:rPr>
           <w:rFonts w:ascii="Calibri" w:eastAsia="Calibri" w:hAnsi="Calibri" w:cs="Calibri"/>
         </w:rPr>
-        <w:t>Life Cycle Architecture Milestone – due: 1 June 2018</w:t>
+        <w:t>Life Cycle</w:t>
+      </w:r>
+      <w:r>
+        <w:rPr>
+          <w:rFonts w:ascii="Calibri" w:eastAsia="Calibri" w:hAnsi="Calibri" w:cs="Calibri"/>
+        </w:rPr>
+        <w:t xml:space="preserve"> Architecture Milestone – due: 4</w:t>
+      </w:r>
+      <w:r>
+        <w:rPr>
+          <w:rFonts w:ascii="Calibri" w:eastAsia="Calibri" w:hAnsi="Calibri" w:cs="Calibri"/>
+        </w:rPr>
+        <w:t xml:space="preserve"> June 2018</w:t>
       </w:r>
     </w:p>
     <w:p>
@@ -3739,7 +4254,6 @@
         <w:rPr>
           <w:rFonts w:ascii="Calibri" w:eastAsia="Calibri" w:hAnsi="Calibri" w:cs="Calibri"/>
         </w:rPr>
-        <w:lastRenderedPageBreak/>
         <w:t xml:space="preserve">ITC309 Milestone – due: </w:t>
       </w:r>
       <w:r>
@@ -3811,7 +4325,19 @@
         <w:rPr>
           <w:rFonts w:ascii="Calibri" w:eastAsia="Calibri" w:hAnsi="Calibri" w:cs="Calibri"/>
         </w:rPr>
-        <w:t xml:space="preserve"> app is a student project. Any cost for the development of the application is to be borne equally between the four members of the project team.</w:t>
+        <w:t xml:space="preserve"> </w:t>
+      </w:r>
+      <w:r>
+        <w:rPr>
+          <w:rFonts w:ascii="Calibri" w:eastAsia="Calibri" w:hAnsi="Calibri" w:cs="Calibri"/>
+        </w:rPr>
+        <w:t>application</w:t>
+      </w:r>
+      <w:r>
+        <w:rPr>
+          <w:rFonts w:ascii="Calibri" w:eastAsia="Calibri" w:hAnsi="Calibri" w:cs="Calibri"/>
+        </w:rPr>
+        <w:t xml:space="preserve"> is a student project. Any cost for the development of the application is to be borne equally between the four members of the project team.</w:t>
       </w:r>
     </w:p>
     <w:p>
@@ -3955,14 +4481,12 @@
         </w:rPr>
         <w:t xml:space="preserve">Any legal disclaimers, copyright notices, etc., that are required </w:t>
       </w:r>
-      <w:proofErr w:type="gramStart"/>
-      <w:r>
-        <w:rPr>
-          <w:rFonts w:ascii="Calibri" w:eastAsia="Calibri" w:hAnsi="Calibri" w:cs="Calibri"/>
-        </w:rPr>
-        <w:t>by the use of</w:t>
-      </w:r>
-      <w:proofErr w:type="gramEnd"/>
+      <w:r>
+        <w:rPr>
+          <w:rFonts w:ascii="Calibri" w:eastAsia="Calibri" w:hAnsi="Calibri" w:cs="Calibri"/>
+        </w:rPr>
+        <w:t>using</w:t>
+      </w:r>
       <w:r>
         <w:rPr>
           <w:rFonts w:ascii="Calibri" w:eastAsia="Calibri" w:hAnsi="Calibri" w:cs="Calibri"/>
@@ -4043,7 +4567,31 @@
         <w:rPr>
           <w:rFonts w:ascii="Calibri" w:eastAsia="Calibri" w:hAnsi="Calibri" w:cs="Calibri"/>
         </w:rPr>
-        <w:t xml:space="preserve"> app will be created as part of the project and be made available to the user through the app Help. The documentation will be created as part of the project and be available on deployment. </w:t>
+        <w:t xml:space="preserve"> </w:t>
+      </w:r>
+      <w:r>
+        <w:rPr>
+          <w:rFonts w:ascii="Calibri" w:eastAsia="Calibri" w:hAnsi="Calibri" w:cs="Calibri"/>
+        </w:rPr>
+        <w:t>application</w:t>
+      </w:r>
+      <w:r>
+        <w:rPr>
+          <w:rFonts w:ascii="Calibri" w:eastAsia="Calibri" w:hAnsi="Calibri" w:cs="Calibri"/>
+        </w:rPr>
+        <w:t xml:space="preserve"> will be created as part of the project and be made available to the user through the </w:t>
+      </w:r>
+      <w:r>
+        <w:rPr>
+          <w:rFonts w:ascii="Calibri" w:eastAsia="Calibri" w:hAnsi="Calibri" w:cs="Calibri"/>
+        </w:rPr>
+        <w:t>application</w:t>
+      </w:r>
+      <w:r>
+        <w:rPr>
+          <w:rFonts w:ascii="Calibri" w:eastAsia="Calibri" w:hAnsi="Calibri" w:cs="Calibri"/>
+        </w:rPr>
+        <w:t xml:space="preserve"> Help. The documentation will be created as part of the project and be available on deployment. </w:t>
       </w:r>
     </w:p>
     <w:p>
@@ -4162,7 +4710,45 @@
             <w:cnfStyle w:val="100000000000" w:firstRow="1" w:lastRow="0" w:firstColumn="0" w:lastColumn="0" w:oddVBand="0" w:evenVBand="0" w:oddHBand="0" w:evenHBand="0" w:firstRowFirstColumn="0" w:firstRowLastColumn="0" w:lastRowFirstColumn="0" w:lastRowLastColumn="0"/>
           </w:pPr>
           <w:r>
-            <w:t>Page 1</w:t>
+            <w:t>Page</w:t>
+          </w:r>
+          <w:r>
+            <w:t xml:space="preserve"> </w:t>
+          </w:r>
+          <w:r>
+            <w:rPr>
+              <w:bCs w:val="0"/>
+            </w:rPr>
+            <w:fldChar w:fldCharType="begin"/>
+          </w:r>
+          <w:r>
+            <w:rPr>
+              <w:bCs w:val="0"/>
+            </w:rPr>
+            <w:instrText xml:space="preserve"> PAGE   \* MERGEFORMAT </w:instrText>
+          </w:r>
+          <w:r>
+            <w:rPr>
+              <w:bCs w:val="0"/>
+            </w:rPr>
+            <w:fldChar w:fldCharType="separate"/>
+          </w:r>
+          <w:r>
+            <w:rPr>
+              <w:bCs w:val="0"/>
+              <w:noProof/>
+            </w:rPr>
+            <w:t>7</w:t>
+          </w:r>
+          <w:r>
+            <w:rPr>
+              <w:bCs w:val="0"/>
+              <w:noProof/>
+            </w:rPr>
+            <w:fldChar w:fldCharType="end"/>
+          </w:r>
+          <w:r>
+            <w:t xml:space="preserve"> </w:t>
           </w:r>
         </w:p>
       </w:tc>
@@ -4219,76 +4805,6 @@
         <w:tcPr>
           <w:tcW w:w="3120" w:type="dxa"/>
         </w:tcPr>
-        <w:tbl>
-          <w:tblPr>
-            <w:tblStyle w:val="GridTable1Light-Accent1"/>
-            <w:tblW w:w="0" w:type="auto"/>
-            <w:tblLayout w:type="fixed"/>
-            <w:tblLook w:val="04A0" w:firstRow="1" w:lastRow="0" w:firstColumn="1" w:lastColumn="0" w:noHBand="0" w:noVBand="1"/>
-          </w:tblPr>
-          <w:tblGrid>
-            <w:gridCol w:w="4590"/>
-            <w:gridCol w:w="4050"/>
-          </w:tblGrid>
-          <w:tr>
-            <w:trPr>
-              <w:cnfStyle w:val="100000000000" w:firstRow="1" w:lastRow="0" w:firstColumn="0" w:lastColumn="0" w:oddVBand="0" w:evenVBand="0" w:oddHBand="0" w:evenHBand="0" w:firstRowFirstColumn="0" w:firstRowLastColumn="0" w:lastRowFirstColumn="0" w:lastRowLastColumn="0"/>
-            </w:trPr>
-            <w:tc>
-              <w:tcPr>
-                <w:cnfStyle w:val="001000000000" w:firstRow="0" w:lastRow="0" w:firstColumn="1" w:lastColumn="0" w:oddVBand="0" w:evenVBand="0" w:oddHBand="0" w:evenHBand="0" w:firstRowFirstColumn="0" w:firstRowLastColumn="0" w:lastRowFirstColumn="0" w:lastRowLastColumn="0"/>
-                <w:tcW w:w="4590" w:type="dxa"/>
-              </w:tcPr>
-              <w:p>
-                <w:pPr>
-                  <w:spacing w:after="160" w:line="259" w:lineRule="auto"/>
-                </w:pPr>
-                <w:r>
-                  <w:t>Pharmacy Error Tracker</w:t>
-                </w:r>
-              </w:p>
-            </w:tc>
-            <w:tc>
-              <w:tcPr>
-                <w:tcW w:w="4050" w:type="dxa"/>
-              </w:tcPr>
-              <w:p>
-                <w:pPr>
-                  <w:cnfStyle w:val="100000000000" w:firstRow="1" w:lastRow="0" w:firstColumn="0" w:lastColumn="0" w:oddVBand="0" w:evenVBand="0" w:oddHBand="0" w:evenHBand="0" w:firstRowFirstColumn="0" w:firstRowLastColumn="0" w:lastRowFirstColumn="0" w:lastRowLastColumn="0"/>
-                </w:pPr>
-                <w:r>
-                  <w:t xml:space="preserve"> </w:t>
-                </w:r>
-              </w:p>
-            </w:tc>
-          </w:tr>
-          <w:tr>
-            <w:tc>
-              <w:tcPr>
-                <w:cnfStyle w:val="001000000000" w:firstRow="0" w:lastRow="0" w:firstColumn="1" w:lastColumn="0" w:oddVBand="0" w:evenVBand="0" w:oddHBand="0" w:evenHBand="0" w:firstRowFirstColumn="0" w:firstRowLastColumn="0" w:lastRowFirstColumn="0" w:lastRowLastColumn="0"/>
-                <w:tcW w:w="4590" w:type="dxa"/>
-              </w:tcPr>
-              <w:p>
-                <w:r>
-                  <w:t>System-Wide Requirements Specification</w:t>
-                </w:r>
-              </w:p>
-            </w:tc>
-            <w:tc>
-              <w:tcPr>
-                <w:tcW w:w="4050" w:type="dxa"/>
-              </w:tcPr>
-              <w:p>
-                <w:pPr>
-                  <w:cnfStyle w:val="000000000000" w:firstRow="0" w:lastRow="0" w:firstColumn="0" w:lastColumn="0" w:oddVBand="0" w:evenVBand="0" w:oddHBand="0" w:evenHBand="0" w:firstRowFirstColumn="0" w:firstRowLastColumn="0" w:lastRowFirstColumn="0" w:lastRowLastColumn="0"/>
-                </w:pPr>
-                <w:r>
-                  <w:t xml:space="preserve">  Date: 14 March 2018</w:t>
-                </w:r>
-              </w:p>
-            </w:tc>
-          </w:tr>
-        </w:tbl>
         <w:p>
           <w:pPr>
             <w:pStyle w:val="Header"/>
@@ -4304,7 +4820,33 @@
           <w:pPr>
             <w:pStyle w:val="Header"/>
             <w:jc w:val="center"/>
+            <w:rPr>
+              <w:b/>
+              <w:sz w:val="24"/>
+              <w:szCs w:val="24"/>
+            </w:rPr>
           </w:pPr>
+          <w:r>
+            <w:rPr>
+              <w:b/>
+              <w:sz w:val="24"/>
+              <w:szCs w:val="24"/>
+            </w:rPr>
+            <w:t>Pharmacy Error Tracker</w:t>
+          </w:r>
+        </w:p>
+        <w:p>
+          <w:pPr>
+            <w:jc w:val="center"/>
+          </w:pPr>
+          <w:r>
+            <w:rPr>
+              <w:b/>
+              <w:sz w:val="24"/>
+              <w:szCs w:val="24"/>
+            </w:rPr>
+            <w:t>System-Wide Requirements Specification</w:t>
+          </w:r>
         </w:p>
       </w:tc>
       <w:tc>

</xml_diff>

<commit_message>
Updated System-Wide Functional Requirements document for LCAM, noting the change to scope with regards to flexibility.
</commit_message>
<xml_diff>
--- a/documents/System-wide Function Requirements.docx
+++ b/documents/System-wide Function Requirements.docx
@@ -1,6 +1,6 @@
 
 <file path=word/document.xml><?xml version="1.0" encoding="utf-8"?>
-<w:document xmlns:wpc="http://schemas.microsoft.com/office/word/2010/wordprocessingCanvas" xmlns:cx="http://schemas.microsoft.com/office/drawing/2014/chartex" xmlns:cx1="http://schemas.microsoft.com/office/drawing/2015/9/8/chartex" xmlns:cx2="http://schemas.microsoft.com/office/drawing/2015/10/21/chartex" xmlns:cx3="http://schemas.microsoft.com/office/drawing/2016/5/9/chartex" xmlns:cx4="http://schemas.microsoft.com/office/drawing/2016/5/10/chartex" xmlns:cx5="http://schemas.microsoft.com/office/drawing/2016/5/11/chartex" xmlns:cx6="http://schemas.microsoft.com/office/drawing/2016/5/12/chartex" xmlns:cx7="http://schemas.microsoft.com/office/drawing/2016/5/13/chartex" xmlns:cx8="http://schemas.microsoft.com/office/drawing/2016/5/14/chartex" xmlns:mc="http://schemas.openxmlformats.org/markup-compatibility/2006" xmlns:aink="http://schemas.microsoft.com/office/drawing/2016/ink" xmlns:am3d="http://schemas.microsoft.com/office/drawing/2017/model3d" xmlns:o="urn:schemas-microsoft-com:office:office" xmlns:r="http://schemas.openxmlformats.org/officeDocument/2006/relationships" xmlns:m="http://schemas.openxmlformats.org/officeDocument/2006/math" xmlns:v="urn:schemas-microsoft-com:vml" xmlns:wp14="http://schemas.microsoft.com/office/word/2010/wordprocessingDrawing" xmlns:wp="http://schemas.openxmlformats.org/drawingml/2006/wordprocessingDrawing" xmlns:w10="urn:schemas-microsoft-com:office:word" xmlns:w="http://schemas.openxmlformats.org/wordprocessingml/2006/main" xmlns:w14="http://schemas.microsoft.com/office/word/2010/wordml" xmlns:w15="http://schemas.microsoft.com/office/word/2012/wordml" xmlns:w16cid="http://schemas.microsoft.com/office/word/2016/wordml/cid" xmlns:w16se="http://schemas.microsoft.com/office/word/2015/wordml/symex" xmlns:wpg="http://schemas.microsoft.com/office/word/2010/wordprocessingGroup" xmlns:wpi="http://schemas.microsoft.com/office/word/2010/wordprocessingInk" xmlns:wne="http://schemas.microsoft.com/office/word/2006/wordml" xmlns:wps="http://schemas.microsoft.com/office/word/2010/wordprocessingShape" mc:Ignorable="w14 w15 w16se w16cid wp14">
+<w:document xmlns:wpc="http://schemas.microsoft.com/office/word/2010/wordprocessingCanvas" xmlns:mc="http://schemas.openxmlformats.org/markup-compatibility/2006" xmlns:o="urn:schemas-microsoft-com:office:office" xmlns:r="http://schemas.openxmlformats.org/officeDocument/2006/relationships" xmlns:m="http://schemas.openxmlformats.org/officeDocument/2006/math" xmlns:v="urn:schemas-microsoft-com:vml" xmlns:wp14="http://schemas.microsoft.com/office/word/2010/wordprocessingDrawing" xmlns:wp="http://schemas.openxmlformats.org/drawingml/2006/wordprocessingDrawing" xmlns:w10="urn:schemas-microsoft-com:office:word" xmlns:w="http://schemas.openxmlformats.org/wordprocessingml/2006/main" xmlns:w14="http://schemas.microsoft.com/office/word/2010/wordml" xmlns:w15="http://schemas.microsoft.com/office/word/2012/wordml" xmlns:wpg="http://schemas.microsoft.com/office/word/2010/wordprocessingGroup" xmlns:wpi="http://schemas.microsoft.com/office/word/2010/wordprocessingInk" xmlns:wne="http://schemas.microsoft.com/office/word/2006/wordml" xmlns:wps="http://schemas.microsoft.com/office/word/2010/wordprocessingShape" mc:Ignorable="w14 w15 wp14">
   <w:body>
     <w:p>
       <w:pPr>
@@ -548,9 +548,14 @@
         </w:numPr>
         <w:spacing w:after="0"/>
       </w:pPr>
+      <w:proofErr w:type="spellStart"/>
       <w:r>
         <w:lastRenderedPageBreak/>
-        <w:t>Customise form</w:t>
+        <w:t>Customise</w:t>
+      </w:r>
+      <w:proofErr w:type="spellEnd"/>
+      <w:r>
+        <w:t xml:space="preserve"> form</w:t>
       </w:r>
     </w:p>
     <w:p>
@@ -1079,6 +1084,7 @@
     </w:p>
     <w:p>
       <w:r>
+        <w:lastRenderedPageBreak/>
         <w:t xml:space="preserve">This section specifies the following requirements related to the degree to which the </w:t>
       </w:r>
       <w:r>
@@ -1094,7 +1100,19 @@
         <w:t xml:space="preserve"> must support</w:t>
       </w:r>
       <w:r>
-        <w:t xml:space="preserve"> the ability of the administrator to update the error form layout.</w:t>
+        <w:t xml:space="preserve"> the ability of the administrator to update the error form layout</w:t>
+      </w:r>
+      <w:r>
+        <w:t>.</w:t>
+      </w:r>
+      <w:r>
+        <w:t xml:space="preserve"> </w:t>
+      </w:r>
+      <w:r>
+        <w:rPr>
+          <w:u w:val="single"/>
+        </w:rPr>
+        <w:t>The scope of support for this requirement has been reduced to mitigate risk.</w:t>
       </w:r>
     </w:p>
     <w:p>
@@ -1106,7 +1124,6 @@
         </w:numPr>
       </w:pPr>
       <w:r>
-        <w:lastRenderedPageBreak/>
         <w:t>The administrator is to be able to:</w:t>
       </w:r>
     </w:p>
@@ -1119,7 +1136,10 @@
         </w:numPr>
       </w:pPr>
       <w:r>
-        <w:t>Rename fields</w:t>
+        <w:t>Update field table</w:t>
+      </w:r>
+      <w:r>
+        <w:t>s (contents of drop-down menus)</w:t>
       </w:r>
     </w:p>
     <w:p>
@@ -1131,58 +1151,10 @@
         </w:numPr>
       </w:pPr>
       <w:r>
-        <w:t>Update field types (e.g. text to drop down menu)</w:t>
-      </w:r>
-    </w:p>
-    <w:p>
-      <w:pPr>
-        <w:pStyle w:val="ListParagraph"/>
-        <w:numPr>
-          <w:ilvl w:val="1"/>
-          <w:numId w:val="19"/>
-        </w:numPr>
-      </w:pPr>
-      <w:r>
-        <w:t>Update field table</w:t>
-      </w:r>
-    </w:p>
-    <w:p>
-      <w:pPr>
-        <w:pStyle w:val="ListParagraph"/>
-        <w:numPr>
-          <w:ilvl w:val="1"/>
-          <w:numId w:val="19"/>
-        </w:numPr>
-      </w:pPr>
-      <w:r>
-        <w:t>Add field to form</w:t>
-      </w:r>
-    </w:p>
-    <w:p>
-      <w:pPr>
-        <w:pStyle w:val="ListParagraph"/>
-        <w:numPr>
-          <w:ilvl w:val="1"/>
-          <w:numId w:val="19"/>
-        </w:numPr>
-      </w:pPr>
-      <w:r>
-        <w:t>Remove field from form (this does not remove field from table)</w:t>
-      </w:r>
-    </w:p>
-    <w:p>
-      <w:pPr>
-        <w:pStyle w:val="ListParagraph"/>
-        <w:numPr>
-          <w:ilvl w:val="0"/>
-          <w:numId w:val="19"/>
-        </w:numPr>
-      </w:pPr>
-      <w:r>
-        <w:t xml:space="preserve">The application is to create a new instance of the database based on changes to </w:t>
-      </w:r>
-      <w:r>
-        <w:t>the form and ensure reporting is updated as well.</w:t>
+        <w:t>Hide field on</w:t>
+      </w:r>
+      <w:r>
+        <w:t xml:space="preserve"> form</w:t>
       </w:r>
     </w:p>
     <w:p>
@@ -3087,19 +3059,69 @@
         <w:rPr>
           <w:rFonts w:ascii="Calibri" w:eastAsia="Calibri" w:hAnsi="Calibri" w:cs="Calibri"/>
         </w:rPr>
-        <w:t xml:space="preserve"> Vue.js HTML/Javascript framework, MySQL database software</w:t>
-      </w:r>
-      <w:r>
-        <w:rPr>
-          <w:rFonts w:ascii="Calibri" w:eastAsia="Calibri" w:hAnsi="Calibri" w:cs="Calibri"/>
-        </w:rPr>
-        <w:t>, and Metabase data visualis</w:t>
-      </w:r>
-      <w:r>
-        <w:rPr>
-          <w:rFonts w:ascii="Calibri" w:eastAsia="Calibri" w:hAnsi="Calibri" w:cs="Calibri"/>
-        </w:rPr>
-        <w:t>ation software</w:t>
+        <w:t xml:space="preserve"> Vue.js HTML/</w:t>
+      </w:r>
+      <w:proofErr w:type="spellStart"/>
+      <w:r>
+        <w:rPr>
+          <w:rFonts w:ascii="Calibri" w:eastAsia="Calibri" w:hAnsi="Calibri" w:cs="Calibri"/>
+        </w:rPr>
+        <w:t>Javascript</w:t>
+      </w:r>
+      <w:proofErr w:type="spellEnd"/>
+      <w:r>
+        <w:rPr>
+          <w:rFonts w:ascii="Calibri" w:eastAsia="Calibri" w:hAnsi="Calibri" w:cs="Calibri"/>
+        </w:rPr>
+        <w:t xml:space="preserve"> framework, MySQL database software</w:t>
+      </w:r>
+      <w:r>
+        <w:rPr>
+          <w:rFonts w:ascii="Calibri" w:eastAsia="Calibri" w:hAnsi="Calibri" w:cs="Calibri"/>
+        </w:rPr>
+        <w:t xml:space="preserve">, and </w:t>
+      </w:r>
+      <w:proofErr w:type="gramStart"/>
+      <w:r>
+        <w:rPr>
+          <w:rFonts w:ascii="Calibri" w:eastAsia="Calibri" w:hAnsi="Calibri" w:cs="Calibri"/>
+        </w:rPr>
+        <w:t>Metabase</w:t>
+      </w:r>
+      <w:proofErr w:type="gramEnd"/>
+      <w:r>
+        <w:rPr>
+          <w:rFonts w:ascii="Calibri" w:eastAsia="Calibri" w:hAnsi="Calibri" w:cs="Calibri"/>
+        </w:rPr>
+        <w:t xml:space="preserve"> data </w:t>
+      </w:r>
+      <w:proofErr w:type="spellStart"/>
+      <w:r>
+        <w:rPr>
+          <w:rFonts w:ascii="Calibri" w:eastAsia="Calibri" w:hAnsi="Calibri" w:cs="Calibri"/>
+        </w:rPr>
+        <w:t>visuali</w:t>
+      </w:r>
+      <w:bookmarkStart w:id="0" w:name="_GoBack"/>
+      <w:bookmarkEnd w:id="0"/>
+      <w:r>
+        <w:rPr>
+          <w:rFonts w:ascii="Calibri" w:eastAsia="Calibri" w:hAnsi="Calibri" w:cs="Calibri"/>
+        </w:rPr>
+        <w:t>s</w:t>
+      </w:r>
+      <w:r>
+        <w:rPr>
+          <w:rFonts w:ascii="Calibri" w:eastAsia="Calibri" w:hAnsi="Calibri" w:cs="Calibri"/>
+        </w:rPr>
+        <w:t>ation</w:t>
+      </w:r>
+      <w:proofErr w:type="spellEnd"/>
+      <w:r>
+        <w:rPr>
+          <w:rFonts w:ascii="Calibri" w:eastAsia="Calibri" w:hAnsi="Calibri" w:cs="Calibri"/>
+        </w:rPr>
+        <w:t xml:space="preserve"> software</w:t>
       </w:r>
       <w:r>
         <w:rPr>
@@ -3146,8 +3168,6 @@
       <w:r>
         <w:t>.</w:t>
       </w:r>
-      <w:bookmarkStart w:id="0" w:name="_GoBack"/>
-      <w:bookmarkEnd w:id="0"/>
     </w:p>
     <w:p>
       <w:pPr>
@@ -3218,11 +3238,19 @@
           <w:numId w:val="8"/>
         </w:numPr>
       </w:pPr>
-      <w:r>
-        <w:rPr>
-          <w:rFonts w:ascii="Calibri" w:eastAsia="Calibri" w:hAnsi="Calibri" w:cs="Calibri"/>
-        </w:rPr>
-        <w:t xml:space="preserve">Optimise user flow (how the user interacts with the </w:t>
+      <w:proofErr w:type="spellStart"/>
+      <w:r>
+        <w:rPr>
+          <w:rFonts w:ascii="Calibri" w:eastAsia="Calibri" w:hAnsi="Calibri" w:cs="Calibri"/>
+        </w:rPr>
+        <w:t>Optimise</w:t>
+      </w:r>
+      <w:proofErr w:type="spellEnd"/>
+      <w:r>
+        <w:rPr>
+          <w:rFonts w:ascii="Calibri" w:eastAsia="Calibri" w:hAnsi="Calibri" w:cs="Calibri"/>
+        </w:rPr>
+        <w:t xml:space="preserve"> user flow (how the user interacts with the </w:t>
       </w:r>
       <w:r>
         <w:rPr>
@@ -3245,11 +3273,19 @@
           <w:numId w:val="8"/>
         </w:numPr>
       </w:pPr>
-      <w:r>
-        <w:rPr>
-          <w:rFonts w:ascii="Calibri" w:eastAsia="Calibri" w:hAnsi="Calibri" w:cs="Calibri"/>
-        </w:rPr>
-        <w:t>Minimise clutter</w:t>
+      <w:proofErr w:type="spellStart"/>
+      <w:r>
+        <w:rPr>
+          <w:rFonts w:ascii="Calibri" w:eastAsia="Calibri" w:hAnsi="Calibri" w:cs="Calibri"/>
+        </w:rPr>
+        <w:t>Minimise</w:t>
+      </w:r>
+      <w:proofErr w:type="spellEnd"/>
+      <w:r>
+        <w:rPr>
+          <w:rFonts w:ascii="Calibri" w:eastAsia="Calibri" w:hAnsi="Calibri" w:cs="Calibri"/>
+        </w:rPr>
+        <w:t xml:space="preserve"> clutter</w:t>
       </w:r>
     </w:p>
     <w:p>
@@ -3275,11 +3311,19 @@
           <w:numId w:val="8"/>
         </w:numPr>
       </w:pPr>
-      <w:r>
-        <w:rPr>
-          <w:rFonts w:ascii="Calibri" w:eastAsia="Calibri" w:hAnsi="Calibri" w:cs="Calibri"/>
-        </w:rPr>
-        <w:t>Optimise interactions for the medium</w:t>
+      <w:proofErr w:type="spellStart"/>
+      <w:r>
+        <w:rPr>
+          <w:rFonts w:ascii="Calibri" w:eastAsia="Calibri" w:hAnsi="Calibri" w:cs="Calibri"/>
+        </w:rPr>
+        <w:t>Optimise</w:t>
+      </w:r>
+      <w:proofErr w:type="spellEnd"/>
+      <w:r>
+        <w:rPr>
+          <w:rFonts w:ascii="Calibri" w:eastAsia="Calibri" w:hAnsi="Calibri" w:cs="Calibri"/>
+        </w:rPr>
+        <w:t xml:space="preserve"> interactions for the medium</w:t>
       </w:r>
     </w:p>
     <w:p>
@@ -3420,7 +3464,16 @@
           <w:sz w:val="24"/>
           <w:szCs w:val="24"/>
         </w:rPr>
-        <w:t>3.4.2</w:t>
+        <w:t>3.4.</w:t>
+      </w:r>
+      <w:r>
+        <w:rPr>
+          <w:rFonts w:ascii="Calibri Light" w:eastAsia="Calibri Light" w:hAnsi="Calibri Light" w:cs="Calibri Light"/>
+          <w:color w:val="1F4D78" w:themeColor="accent1" w:themeShade="7F"/>
+          <w:sz w:val="24"/>
+          <w:szCs w:val="24"/>
+        </w:rPr>
+        <w:t>3</w:t>
       </w:r>
       <w:r>
         <w:rPr>
@@ -3513,19 +3566,24 @@
         </w:numPr>
       </w:pPr>
       <w:r>
+        <w:t xml:space="preserve">Reporting - ability to create </w:t>
+      </w:r>
+      <w:proofErr w:type="spellStart"/>
+      <w:r>
+        <w:t>visualisations</w:t>
+      </w:r>
+      <w:proofErr w:type="spellEnd"/>
+    </w:p>
+    <w:p>
+      <w:pPr>
+        <w:pStyle w:val="ListParagraph"/>
+        <w:numPr>
+          <w:ilvl w:val="1"/>
+          <w:numId w:val="8"/>
+        </w:numPr>
+      </w:pPr>
+      <w:r>
         <w:t>Flexibility - ability to manipulate the error form</w:t>
-      </w:r>
-    </w:p>
-    <w:p>
-      <w:pPr>
-        <w:pStyle w:val="ListParagraph"/>
-        <w:numPr>
-          <w:ilvl w:val="1"/>
-          <w:numId w:val="8"/>
-        </w:numPr>
-      </w:pPr>
-      <w:r>
-        <w:t>Reporting - ability to create visualisations</w:t>
       </w:r>
     </w:p>
     <w:p>
@@ -3668,7 +3726,21 @@
         <w:rPr>
           <w:rFonts w:ascii="Calibri" w:eastAsia="Calibri" w:hAnsi="Calibri" w:cs="Calibri"/>
         </w:rPr>
-        <w:t>Vue.js HTML/Javascript framework</w:t>
+        <w:t>Vue.js HTML/</w:t>
+      </w:r>
+      <w:proofErr w:type="spellStart"/>
+      <w:r>
+        <w:rPr>
+          <w:rFonts w:ascii="Calibri" w:eastAsia="Calibri" w:hAnsi="Calibri" w:cs="Calibri"/>
+        </w:rPr>
+        <w:t>Javascript</w:t>
+      </w:r>
+      <w:proofErr w:type="spellEnd"/>
+      <w:r>
+        <w:rPr>
+          <w:rFonts w:ascii="Calibri" w:eastAsia="Calibri" w:hAnsi="Calibri" w:cs="Calibri"/>
+        </w:rPr>
+        <w:t xml:space="preserve"> framework</w:t>
       </w:r>
       <w:r>
         <w:rPr>
@@ -3758,8 +3830,16 @@
         <w:rPr>
           <w:rFonts w:ascii="Calibri" w:eastAsia="Calibri" w:hAnsi="Calibri" w:cs="Calibri"/>
         </w:rPr>
-        <w:t>HTML, CSS, JavaScript</w:t>
-      </w:r>
+        <w:t xml:space="preserve">HTML, CSS, </w:t>
+      </w:r>
+      <w:proofErr w:type="gramStart"/>
+      <w:r>
+        <w:rPr>
+          <w:rFonts w:ascii="Calibri" w:eastAsia="Calibri" w:hAnsi="Calibri" w:cs="Calibri"/>
+        </w:rPr>
+        <w:t>JavaScript</w:t>
+      </w:r>
+      <w:proofErr w:type="gramEnd"/>
       <w:r>
         <w:rPr>
           <w:rFonts w:ascii="Calibri" w:eastAsia="Calibri" w:hAnsi="Calibri" w:cs="Calibri"/>
@@ -3905,7 +3985,21 @@
         <w:rPr>
           <w:rFonts w:ascii="Calibri" w:eastAsia="Calibri" w:hAnsi="Calibri" w:cs="Calibri"/>
         </w:rPr>
-        <w:t>The user interface is to limit the cognitive load of the user. It is to provide a self-evident navigation path for the user and minimise screen clutter.</w:t>
+        <w:t xml:space="preserve">The user interface is to limit the cognitive load of the user. It is to provide a self-evident navigation path for the user and </w:t>
+      </w:r>
+      <w:proofErr w:type="spellStart"/>
+      <w:r>
+        <w:rPr>
+          <w:rFonts w:ascii="Calibri" w:eastAsia="Calibri" w:hAnsi="Calibri" w:cs="Calibri"/>
+        </w:rPr>
+        <w:t>minimise</w:t>
+      </w:r>
+      <w:proofErr w:type="spellEnd"/>
+      <w:r>
+        <w:rPr>
+          <w:rFonts w:ascii="Calibri" w:eastAsia="Calibri" w:hAnsi="Calibri" w:cs="Calibri"/>
+        </w:rPr>
+        <w:t xml:space="preserve"> screen clutter.</w:t>
       </w:r>
     </w:p>
     <w:p>
@@ -4984,7 +5078,7 @@
 </file>
 
 <file path=word/endnotes.xml><?xml version="1.0" encoding="utf-8"?>
-<w:endnotes xmlns:wpc="http://schemas.microsoft.com/office/word/2010/wordprocessingCanvas" xmlns:cx="http://schemas.microsoft.com/office/drawing/2014/chartex" xmlns:cx1="http://schemas.microsoft.com/office/drawing/2015/9/8/chartex" xmlns:cx2="http://schemas.microsoft.com/office/drawing/2015/10/21/chartex" xmlns:cx3="http://schemas.microsoft.com/office/drawing/2016/5/9/chartex" xmlns:cx4="http://schemas.microsoft.com/office/drawing/2016/5/10/chartex" xmlns:cx5="http://schemas.microsoft.com/office/drawing/2016/5/11/chartex" xmlns:cx6="http://schemas.microsoft.com/office/drawing/2016/5/12/chartex" xmlns:cx7="http://schemas.microsoft.com/office/drawing/2016/5/13/chartex" xmlns:cx8="http://schemas.microsoft.com/office/drawing/2016/5/14/chartex" xmlns:mc="http://schemas.openxmlformats.org/markup-compatibility/2006" xmlns:aink="http://schemas.microsoft.com/office/drawing/2016/ink" xmlns:am3d="http://schemas.microsoft.com/office/drawing/2017/model3d" xmlns:o="urn:schemas-microsoft-com:office:office" xmlns:r="http://schemas.openxmlformats.org/officeDocument/2006/relationships" xmlns:m="http://schemas.openxmlformats.org/officeDocument/2006/math" xmlns:v="urn:schemas-microsoft-com:vml" xmlns:wp14="http://schemas.microsoft.com/office/word/2010/wordprocessingDrawing" xmlns:wp="http://schemas.openxmlformats.org/drawingml/2006/wordprocessingDrawing" xmlns:w10="urn:schemas-microsoft-com:office:word" xmlns:w="http://schemas.openxmlformats.org/wordprocessingml/2006/main" xmlns:w14="http://schemas.microsoft.com/office/word/2010/wordml" xmlns:w15="http://schemas.microsoft.com/office/word/2012/wordml" xmlns:w16cid="http://schemas.microsoft.com/office/word/2016/wordml/cid" xmlns:w16se="http://schemas.microsoft.com/office/word/2015/wordml/symex" xmlns:wpg="http://schemas.microsoft.com/office/word/2010/wordprocessingGroup" xmlns:wpi="http://schemas.microsoft.com/office/word/2010/wordprocessingInk" xmlns:wne="http://schemas.microsoft.com/office/word/2006/wordml" xmlns:wps="http://schemas.microsoft.com/office/word/2010/wordprocessingShape" mc:Ignorable="w14 w15 w16se w16cid wp14">
+<w:endnotes xmlns:wpc="http://schemas.microsoft.com/office/word/2010/wordprocessingCanvas" xmlns:mc="http://schemas.openxmlformats.org/markup-compatibility/2006" xmlns:o="urn:schemas-microsoft-com:office:office" xmlns:r="http://schemas.openxmlformats.org/officeDocument/2006/relationships" xmlns:m="http://schemas.openxmlformats.org/officeDocument/2006/math" xmlns:v="urn:schemas-microsoft-com:vml" xmlns:wp14="http://schemas.microsoft.com/office/word/2010/wordprocessingDrawing" xmlns:wp="http://schemas.openxmlformats.org/drawingml/2006/wordprocessingDrawing" xmlns:w10="urn:schemas-microsoft-com:office:word" xmlns:w="http://schemas.openxmlformats.org/wordprocessingml/2006/main" xmlns:w14="http://schemas.microsoft.com/office/word/2010/wordml" xmlns:w15="http://schemas.microsoft.com/office/word/2012/wordml" xmlns:wpg="http://schemas.microsoft.com/office/word/2010/wordprocessingGroup" xmlns:wpi="http://schemas.microsoft.com/office/word/2010/wordprocessingInk" xmlns:wne="http://schemas.microsoft.com/office/word/2006/wordml" xmlns:wps="http://schemas.microsoft.com/office/word/2010/wordprocessingShape" mc:Ignorable="w14 w15 wp14">
   <w:endnote w:type="separator" w:id="-1">
     <w:p>
       <w:pPr>
@@ -5009,7 +5103,7 @@
 </file>
 
 <file path=word/footer1.xml><?xml version="1.0" encoding="utf-8"?>
-<w:ftr xmlns:wpc="http://schemas.microsoft.com/office/word/2010/wordprocessingCanvas" xmlns:cx="http://schemas.microsoft.com/office/drawing/2014/chartex" xmlns:cx1="http://schemas.microsoft.com/office/drawing/2015/9/8/chartex" xmlns:cx2="http://schemas.microsoft.com/office/drawing/2015/10/21/chartex" xmlns:cx3="http://schemas.microsoft.com/office/drawing/2016/5/9/chartex" xmlns:cx4="http://schemas.microsoft.com/office/drawing/2016/5/10/chartex" xmlns:cx5="http://schemas.microsoft.com/office/drawing/2016/5/11/chartex" xmlns:cx6="http://schemas.microsoft.com/office/drawing/2016/5/12/chartex" xmlns:cx7="http://schemas.microsoft.com/office/drawing/2016/5/13/chartex" xmlns:cx8="http://schemas.microsoft.com/office/drawing/2016/5/14/chartex" xmlns:mc="http://schemas.openxmlformats.org/markup-compatibility/2006" xmlns:aink="http://schemas.microsoft.com/office/drawing/2016/ink" xmlns:am3d="http://schemas.microsoft.com/office/drawing/2017/model3d" xmlns:o="urn:schemas-microsoft-com:office:office" xmlns:r="http://schemas.openxmlformats.org/officeDocument/2006/relationships" xmlns:m="http://schemas.openxmlformats.org/officeDocument/2006/math" xmlns:v="urn:schemas-microsoft-com:vml" xmlns:wp14="http://schemas.microsoft.com/office/word/2010/wordprocessingDrawing" xmlns:wp="http://schemas.openxmlformats.org/drawingml/2006/wordprocessingDrawing" xmlns:w10="urn:schemas-microsoft-com:office:word" xmlns:w="http://schemas.openxmlformats.org/wordprocessingml/2006/main" xmlns:w14="http://schemas.microsoft.com/office/word/2010/wordml" xmlns:w15="http://schemas.microsoft.com/office/word/2012/wordml" xmlns:w16cid="http://schemas.microsoft.com/office/word/2016/wordml/cid" xmlns:w16se="http://schemas.microsoft.com/office/word/2015/wordml/symex" xmlns:wpg="http://schemas.microsoft.com/office/word/2010/wordprocessingGroup" xmlns:wpi="http://schemas.microsoft.com/office/word/2010/wordprocessingInk" xmlns:wne="http://schemas.microsoft.com/office/word/2006/wordml" xmlns:wps="http://schemas.microsoft.com/office/word/2010/wordprocessingShape" mc:Ignorable="w14 w15 w16se w16cid wp14">
+<w:ftr xmlns:wpc="http://schemas.microsoft.com/office/word/2010/wordprocessingCanvas" xmlns:mc="http://schemas.openxmlformats.org/markup-compatibility/2006" xmlns:o="urn:schemas-microsoft-com:office:office" xmlns:r="http://schemas.openxmlformats.org/officeDocument/2006/relationships" xmlns:m="http://schemas.openxmlformats.org/officeDocument/2006/math" xmlns:v="urn:schemas-microsoft-com:vml" xmlns:wp14="http://schemas.microsoft.com/office/word/2010/wordprocessingDrawing" xmlns:wp="http://schemas.openxmlformats.org/drawingml/2006/wordprocessingDrawing" xmlns:w10="urn:schemas-microsoft-com:office:word" xmlns:w="http://schemas.openxmlformats.org/wordprocessingml/2006/main" xmlns:w14="http://schemas.microsoft.com/office/word/2010/wordml" xmlns:w15="http://schemas.microsoft.com/office/word/2012/wordml" xmlns:wpg="http://schemas.microsoft.com/office/word/2010/wordprocessingGroup" xmlns:wpi="http://schemas.microsoft.com/office/word/2010/wordprocessingInk" xmlns:wne="http://schemas.microsoft.com/office/word/2006/wordml" xmlns:wps="http://schemas.microsoft.com/office/word/2010/wordprocessingShape" mc:Ignorable="w14 w15 wp14">
   <w:tbl>
     <w:tblPr>
       <w:tblStyle w:val="GridTable1Light-Accent1"/>
@@ -5101,7 +5195,7 @@
               <w:bCs w:val="0"/>
               <w:noProof/>
             </w:rPr>
-            <w:t>1</w:t>
+            <w:t>6</w:t>
           </w:r>
           <w:r>
             <w:rPr>
@@ -5125,7 +5219,7 @@
 </file>
 
 <file path=word/footnotes.xml><?xml version="1.0" encoding="utf-8"?>
-<w:footnotes xmlns:wpc="http://schemas.microsoft.com/office/word/2010/wordprocessingCanvas" xmlns:cx="http://schemas.microsoft.com/office/drawing/2014/chartex" xmlns:cx1="http://schemas.microsoft.com/office/drawing/2015/9/8/chartex" xmlns:cx2="http://schemas.microsoft.com/office/drawing/2015/10/21/chartex" xmlns:cx3="http://schemas.microsoft.com/office/drawing/2016/5/9/chartex" xmlns:cx4="http://schemas.microsoft.com/office/drawing/2016/5/10/chartex" xmlns:cx5="http://schemas.microsoft.com/office/drawing/2016/5/11/chartex" xmlns:cx6="http://schemas.microsoft.com/office/drawing/2016/5/12/chartex" xmlns:cx7="http://schemas.microsoft.com/office/drawing/2016/5/13/chartex" xmlns:cx8="http://schemas.microsoft.com/office/drawing/2016/5/14/chartex" xmlns:mc="http://schemas.openxmlformats.org/markup-compatibility/2006" xmlns:aink="http://schemas.microsoft.com/office/drawing/2016/ink" xmlns:am3d="http://schemas.microsoft.com/office/drawing/2017/model3d" xmlns:o="urn:schemas-microsoft-com:office:office" xmlns:r="http://schemas.openxmlformats.org/officeDocument/2006/relationships" xmlns:m="http://schemas.openxmlformats.org/officeDocument/2006/math" xmlns:v="urn:schemas-microsoft-com:vml" xmlns:wp14="http://schemas.microsoft.com/office/word/2010/wordprocessingDrawing" xmlns:wp="http://schemas.openxmlformats.org/drawingml/2006/wordprocessingDrawing" xmlns:w10="urn:schemas-microsoft-com:office:word" xmlns:w="http://schemas.openxmlformats.org/wordprocessingml/2006/main" xmlns:w14="http://schemas.microsoft.com/office/word/2010/wordml" xmlns:w15="http://schemas.microsoft.com/office/word/2012/wordml" xmlns:w16cid="http://schemas.microsoft.com/office/word/2016/wordml/cid" xmlns:w16se="http://schemas.microsoft.com/office/word/2015/wordml/symex" xmlns:wpg="http://schemas.microsoft.com/office/word/2010/wordprocessingGroup" xmlns:wpi="http://schemas.microsoft.com/office/word/2010/wordprocessingInk" xmlns:wne="http://schemas.microsoft.com/office/word/2006/wordml" xmlns:wps="http://schemas.microsoft.com/office/word/2010/wordprocessingShape" mc:Ignorable="w14 w15 w16se w16cid wp14">
+<w:footnotes xmlns:wpc="http://schemas.microsoft.com/office/word/2010/wordprocessingCanvas" xmlns:mc="http://schemas.openxmlformats.org/markup-compatibility/2006" xmlns:o="urn:schemas-microsoft-com:office:office" xmlns:r="http://schemas.openxmlformats.org/officeDocument/2006/relationships" xmlns:m="http://schemas.openxmlformats.org/officeDocument/2006/math" xmlns:v="urn:schemas-microsoft-com:vml" xmlns:wp14="http://schemas.microsoft.com/office/word/2010/wordprocessingDrawing" xmlns:wp="http://schemas.openxmlformats.org/drawingml/2006/wordprocessingDrawing" xmlns:w10="urn:schemas-microsoft-com:office:word" xmlns:w="http://schemas.openxmlformats.org/wordprocessingml/2006/main" xmlns:w14="http://schemas.microsoft.com/office/word/2010/wordml" xmlns:w15="http://schemas.microsoft.com/office/word/2012/wordml" xmlns:wpg="http://schemas.microsoft.com/office/word/2010/wordprocessingGroup" xmlns:wpi="http://schemas.microsoft.com/office/word/2010/wordprocessingInk" xmlns:wne="http://schemas.microsoft.com/office/word/2006/wordml" xmlns:wps="http://schemas.microsoft.com/office/word/2010/wordprocessingShape" mc:Ignorable="w14 w15 wp14">
   <w:footnote w:type="separator" w:id="-1">
     <w:p>
       <w:pPr>
@@ -5150,7 +5244,7 @@
 </file>
 
 <file path=word/header1.xml><?xml version="1.0" encoding="utf-8"?>
-<w:hdr xmlns:wpc="http://schemas.microsoft.com/office/word/2010/wordprocessingCanvas" xmlns:cx="http://schemas.microsoft.com/office/drawing/2014/chartex" xmlns:cx1="http://schemas.microsoft.com/office/drawing/2015/9/8/chartex" xmlns:cx2="http://schemas.microsoft.com/office/drawing/2015/10/21/chartex" xmlns:cx3="http://schemas.microsoft.com/office/drawing/2016/5/9/chartex" xmlns:cx4="http://schemas.microsoft.com/office/drawing/2016/5/10/chartex" xmlns:cx5="http://schemas.microsoft.com/office/drawing/2016/5/11/chartex" xmlns:cx6="http://schemas.microsoft.com/office/drawing/2016/5/12/chartex" xmlns:cx7="http://schemas.microsoft.com/office/drawing/2016/5/13/chartex" xmlns:cx8="http://schemas.microsoft.com/office/drawing/2016/5/14/chartex" xmlns:mc="http://schemas.openxmlformats.org/markup-compatibility/2006" xmlns:aink="http://schemas.microsoft.com/office/drawing/2016/ink" xmlns:am3d="http://schemas.microsoft.com/office/drawing/2017/model3d" xmlns:o="urn:schemas-microsoft-com:office:office" xmlns:r="http://schemas.openxmlformats.org/officeDocument/2006/relationships" xmlns:m="http://schemas.openxmlformats.org/officeDocument/2006/math" xmlns:v="urn:schemas-microsoft-com:vml" xmlns:wp14="http://schemas.microsoft.com/office/word/2010/wordprocessingDrawing" xmlns:wp="http://schemas.openxmlformats.org/drawingml/2006/wordprocessingDrawing" xmlns:w10="urn:schemas-microsoft-com:office:word" xmlns:w="http://schemas.openxmlformats.org/wordprocessingml/2006/main" xmlns:w14="http://schemas.microsoft.com/office/word/2010/wordml" xmlns:w15="http://schemas.microsoft.com/office/word/2012/wordml" xmlns:w16cid="http://schemas.microsoft.com/office/word/2016/wordml/cid" xmlns:w16se="http://schemas.microsoft.com/office/word/2015/wordml/symex" xmlns:wpg="http://schemas.microsoft.com/office/word/2010/wordprocessingGroup" xmlns:wpi="http://schemas.microsoft.com/office/word/2010/wordprocessingInk" xmlns:wne="http://schemas.microsoft.com/office/word/2006/wordml" xmlns:wps="http://schemas.microsoft.com/office/word/2010/wordprocessingShape" mc:Ignorable="w14 w15 w16se w16cid wp14">
+<w:hdr xmlns:wpc="http://schemas.microsoft.com/office/word/2010/wordprocessingCanvas" xmlns:mc="http://schemas.openxmlformats.org/markup-compatibility/2006" xmlns:o="urn:schemas-microsoft-com:office:office" xmlns:r="http://schemas.openxmlformats.org/officeDocument/2006/relationships" xmlns:m="http://schemas.openxmlformats.org/officeDocument/2006/math" xmlns:v="urn:schemas-microsoft-com:vml" xmlns:wp14="http://schemas.microsoft.com/office/word/2010/wordprocessingDrawing" xmlns:wp="http://schemas.openxmlformats.org/drawingml/2006/wordprocessingDrawing" xmlns:w10="urn:schemas-microsoft-com:office:word" xmlns:w="http://schemas.openxmlformats.org/wordprocessingml/2006/main" xmlns:w14="http://schemas.microsoft.com/office/word/2010/wordml" xmlns:w15="http://schemas.microsoft.com/office/word/2012/wordml" xmlns:wpg="http://schemas.microsoft.com/office/word/2010/wordprocessingGroup" xmlns:wpi="http://schemas.microsoft.com/office/word/2010/wordprocessingInk" xmlns:wne="http://schemas.microsoft.com/office/word/2006/wordml" xmlns:wps="http://schemas.microsoft.com/office/word/2010/wordprocessingShape" mc:Ignorable="w14 w15 wp14">
   <w:tbl>
     <w:tblPr>
       <w:tblW w:w="0" w:type="auto"/>
@@ -5234,7 +5328,7 @@
 </file>
 
 <file path=word/numbering.xml><?xml version="1.0" encoding="utf-8"?>
-<w:numbering xmlns:wpc="http://schemas.microsoft.com/office/word/2010/wordprocessingCanvas" xmlns:cx="http://schemas.microsoft.com/office/drawing/2014/chartex" xmlns:cx1="http://schemas.microsoft.com/office/drawing/2015/9/8/chartex" xmlns:cx2="http://schemas.microsoft.com/office/drawing/2015/10/21/chartex" xmlns:cx3="http://schemas.microsoft.com/office/drawing/2016/5/9/chartex" xmlns:cx4="http://schemas.microsoft.com/office/drawing/2016/5/10/chartex" xmlns:cx5="http://schemas.microsoft.com/office/drawing/2016/5/11/chartex" xmlns:cx6="http://schemas.microsoft.com/office/drawing/2016/5/12/chartex" xmlns:cx7="http://schemas.microsoft.com/office/drawing/2016/5/13/chartex" xmlns:cx8="http://schemas.microsoft.com/office/drawing/2016/5/14/chartex" xmlns:mc="http://schemas.openxmlformats.org/markup-compatibility/2006" xmlns:aink="http://schemas.microsoft.com/office/drawing/2016/ink" xmlns:am3d="http://schemas.microsoft.com/office/drawing/2017/model3d" xmlns:o="urn:schemas-microsoft-com:office:office" xmlns:r="http://schemas.openxmlformats.org/officeDocument/2006/relationships" xmlns:m="http://schemas.openxmlformats.org/officeDocument/2006/math" xmlns:v="urn:schemas-microsoft-com:vml" xmlns:wp14="http://schemas.microsoft.com/office/word/2010/wordprocessingDrawing" xmlns:wp="http://schemas.openxmlformats.org/drawingml/2006/wordprocessingDrawing" xmlns:w10="urn:schemas-microsoft-com:office:word" xmlns:w="http://schemas.openxmlformats.org/wordprocessingml/2006/main" xmlns:w14="http://schemas.microsoft.com/office/word/2010/wordml" xmlns:w15="http://schemas.microsoft.com/office/word/2012/wordml" xmlns:w16cid="http://schemas.microsoft.com/office/word/2016/wordml/cid" xmlns:w16se="http://schemas.microsoft.com/office/word/2015/wordml/symex" xmlns:wpg="http://schemas.microsoft.com/office/word/2010/wordprocessingGroup" xmlns:wpi="http://schemas.microsoft.com/office/word/2010/wordprocessingInk" xmlns:wne="http://schemas.microsoft.com/office/word/2006/wordml" xmlns:wps="http://schemas.microsoft.com/office/word/2010/wordprocessingShape" mc:Ignorable="w14 w15 w16se w16cid wp14">
+<w:numbering xmlns:wpc="http://schemas.microsoft.com/office/word/2010/wordprocessingCanvas" xmlns:mc="http://schemas.openxmlformats.org/markup-compatibility/2006" xmlns:o="urn:schemas-microsoft-com:office:office" xmlns:r="http://schemas.openxmlformats.org/officeDocument/2006/relationships" xmlns:m="http://schemas.openxmlformats.org/officeDocument/2006/math" xmlns:v="urn:schemas-microsoft-com:vml" xmlns:wp14="http://schemas.microsoft.com/office/word/2010/wordprocessingDrawing" xmlns:wp="http://schemas.openxmlformats.org/drawingml/2006/wordprocessingDrawing" xmlns:w10="urn:schemas-microsoft-com:office:word" xmlns:w="http://schemas.openxmlformats.org/wordprocessingml/2006/main" xmlns:w14="http://schemas.microsoft.com/office/word/2010/wordml" xmlns:w15="http://schemas.microsoft.com/office/word/2012/wordml" xmlns:wpg="http://schemas.microsoft.com/office/word/2010/wordprocessingGroup" xmlns:wpi="http://schemas.microsoft.com/office/word/2010/wordprocessingInk" xmlns:wne="http://schemas.microsoft.com/office/word/2006/wordml" xmlns:wps="http://schemas.microsoft.com/office/word/2010/wordprocessingShape" mc:Ignorable="w14 w15 wp14">
   <w:abstractNum w:abstractNumId="0" w15:restartNumberingAfterBreak="0">
     <w:nsid w:val="00B13814"/>
     <w:multiLevelType w:val="hybridMultilevel"/>
@@ -7389,7 +7483,7 @@
 </file>
 
 <file path=word/styles.xml><?xml version="1.0" encoding="utf-8"?>
-<w:styles xmlns:mc="http://schemas.openxmlformats.org/markup-compatibility/2006" xmlns:r="http://schemas.openxmlformats.org/officeDocument/2006/relationships" xmlns:w="http://schemas.openxmlformats.org/wordprocessingml/2006/main" xmlns:w14="http://schemas.microsoft.com/office/word/2010/wordml" xmlns:w15="http://schemas.microsoft.com/office/word/2012/wordml" xmlns:w16cid="http://schemas.microsoft.com/office/word/2016/wordml/cid" xmlns:w16se="http://schemas.microsoft.com/office/word/2015/wordml/symex" mc:Ignorable="w14 w15 w16se w16cid">
+<w:styles xmlns:mc="http://schemas.openxmlformats.org/markup-compatibility/2006" xmlns:r="http://schemas.openxmlformats.org/officeDocument/2006/relationships" xmlns:w="http://schemas.openxmlformats.org/wordprocessingml/2006/main" xmlns:w14="http://schemas.microsoft.com/office/word/2010/wordml" xmlns:w15="http://schemas.microsoft.com/office/word/2012/wordml" mc:Ignorable="w14 w15">
   <w:docDefaults>
     <w:rPrDefault>
       <w:rPr>
@@ -7405,7 +7499,7 @@
       </w:pPr>
     </w:pPrDefault>
   </w:docDefaults>
-  <w:latentStyles w:defLockedState="0" w:defUIPriority="99" w:defSemiHidden="0" w:defUnhideWhenUsed="0" w:defQFormat="0" w:count="375">
+  <w:latentStyles w:defLockedState="0" w:defUIPriority="99" w:defSemiHidden="0" w:defUnhideWhenUsed="0" w:defQFormat="0" w:count="371">
     <w:lsdException w:name="Normal" w:uiPriority="0" w:qFormat="1"/>
     <w:lsdException w:name="heading 1" w:uiPriority="9" w:qFormat="1"/>
     <w:lsdException w:name="heading 2" w:semiHidden="1" w:uiPriority="9" w:unhideWhenUsed="1" w:qFormat="1"/>
@@ -7777,10 +7871,6 @@
     <w:lsdException w:name="List Table 5 Dark Accent 6" w:uiPriority="50"/>
     <w:lsdException w:name="List Table 6 Colorful Accent 6" w:uiPriority="51"/>
     <w:lsdException w:name="List Table 7 Colorful Accent 6" w:uiPriority="52"/>
-    <w:lsdException w:name="Mention" w:semiHidden="1" w:unhideWhenUsed="1"/>
-    <w:lsdException w:name="Smart Hyperlink" w:semiHidden="1" w:unhideWhenUsed="1"/>
-    <w:lsdException w:name="Hashtag" w:semiHidden="1" w:unhideWhenUsed="1"/>
-    <w:lsdException w:name="Unresolved Mention" w:semiHidden="1" w:unhideWhenUsed="1"/>
   </w:latentStyles>
   <w:style w:type="paragraph" w:default="1" w:styleId="Normal">
     <w:name w:val="Normal"/>

</xml_diff>